<commit_message>
✨: start of asm project
</commit_message>
<xml_diff>
--- a/Labs/Lab1/Lab1_Dominskyi_Valentyn_IP93.docx
+++ b/Labs/Lab1/Lab1_Dominskyi_Valentyn_IP93.docx
@@ -15251,12 +15251,15 @@
     <w:p>
       <w:pPr>
         <w:pStyle w:val="a3"/>
+        <w:numPr>
+          <w:ilvl w:val="0"/>
+          <w:numId w:val="4"/>
+        </w:numPr>
         <w:spacing w:line="360" w:lineRule="auto"/>
         <w:rPr>
           <w:rFonts w:ascii="Arial" w:hAnsi="Arial" w:cs="Arial"/>
           <w:sz w:val="28"/>
           <w:szCs w:val="28"/>
-          <w:lang w:val="uk-UA"/>
         </w:rPr>
       </w:pPr>
       <w:bookmarkStart w:id="0" w:name="_GoBack"/>
@@ -16305,7 +16308,7 @@
   <w:abstractNum w:abstractNumId="10">
     <w:nsid w:val="52512174"/>
     <w:multiLevelType w:val="hybridMultilevel"/>
-    <w:tmpl w:val="CF568EA4"/>
+    <w:tmpl w:val="76088B0E"/>
     <w:lvl w:ilvl="0" w:tplc="0419000F">
       <w:start w:val="1"/>
       <w:numFmt w:val="decimal"/>
@@ -17674,7 +17677,7 @@
 </file>
 
 <file path=customXml/itemProps1.xml><?xml version="1.0" encoding="utf-8"?>
-<ds:datastoreItem xmlns:ds="http://schemas.openxmlformats.org/officeDocument/2006/customXml" ds:itemID="{A71832D5-56E7-42F1-A733-E47AF07AF39A}">
+<ds:datastoreItem xmlns:ds="http://schemas.openxmlformats.org/officeDocument/2006/customXml" ds:itemID="{D3530C83-CD1D-4B45-80AD-2FA4357DA1D3}">
   <ds:schemaRefs>
     <ds:schemaRef ds:uri="http://schemas.openxmlformats.org/officeDocument/2006/bibliography"/>
   </ds:schemaRefs>

</xml_diff>

<commit_message>
✨: finish code lab
</commit_message>
<xml_diff>
--- a/Labs/Lab1/Lab1_Dominskyi_Valentyn_IP93.docx
+++ b/Labs/Lab1/Lab1_Dominskyi_Valentyn_IP93.docx
@@ -1002,30 +1002,176 @@
           <w:szCs w:val="28"/>
         </w:rPr>
       </w:pPr>
-      <w:r>
-        <w:rPr>
-          <w:rFonts w:ascii="Arial" w:hAnsi="Arial" w:cs="Arial"/>
-          <w:sz w:val="28"/>
-          <w:szCs w:val="28"/>
-        </w:rPr>
-        <w:t>Сформувати наступні початкові числа на основі дати народження студента, записаної у</w:t>
-      </w:r>
-      <w:r>
-        <w:rPr>
-          <w:rFonts w:ascii="Arial" w:hAnsi="Arial" w:cs="Arial"/>
-          <w:sz w:val="28"/>
-          <w:szCs w:val="28"/>
-          <w:lang w:val="uk-UA"/>
+      <w:proofErr w:type="spellStart"/>
+      <w:r>
+        <w:rPr>
+          <w:rFonts w:ascii="Arial" w:hAnsi="Arial" w:cs="Arial"/>
+          <w:sz w:val="28"/>
+          <w:szCs w:val="28"/>
+        </w:rPr>
+        <w:t>Сформувати</w:t>
+      </w:r>
+      <w:proofErr w:type="spellEnd"/>
+      <w:r>
+        <w:rPr>
+          <w:rFonts w:ascii="Arial" w:hAnsi="Arial" w:cs="Arial"/>
+          <w:sz w:val="28"/>
+          <w:szCs w:val="28"/>
         </w:rPr>
         <w:t xml:space="preserve"> </w:t>
       </w:r>
-      <w:r>
-        <w:rPr>
-          <w:rFonts w:ascii="Arial" w:hAnsi="Arial" w:cs="Arial"/>
-          <w:sz w:val="28"/>
-          <w:szCs w:val="28"/>
-        </w:rPr>
-        <w:t>форматі dd.mm.yyyy:</w:t>
+      <w:proofErr w:type="spellStart"/>
+      <w:r>
+        <w:rPr>
+          <w:rFonts w:ascii="Arial" w:hAnsi="Arial" w:cs="Arial"/>
+          <w:sz w:val="28"/>
+          <w:szCs w:val="28"/>
+        </w:rPr>
+        <w:t>наступні</w:t>
+      </w:r>
+      <w:proofErr w:type="spellEnd"/>
+      <w:r>
+        <w:rPr>
+          <w:rFonts w:ascii="Arial" w:hAnsi="Arial" w:cs="Arial"/>
+          <w:sz w:val="28"/>
+          <w:szCs w:val="28"/>
+        </w:rPr>
+        <w:t xml:space="preserve"> </w:t>
+      </w:r>
+      <w:proofErr w:type="spellStart"/>
+      <w:r>
+        <w:rPr>
+          <w:rFonts w:ascii="Arial" w:hAnsi="Arial" w:cs="Arial"/>
+          <w:sz w:val="28"/>
+          <w:szCs w:val="28"/>
+        </w:rPr>
+        <w:t>початкові</w:t>
+      </w:r>
+      <w:proofErr w:type="spellEnd"/>
+      <w:r>
+        <w:rPr>
+          <w:rFonts w:ascii="Arial" w:hAnsi="Arial" w:cs="Arial"/>
+          <w:sz w:val="28"/>
+          <w:szCs w:val="28"/>
+        </w:rPr>
+        <w:t xml:space="preserve"> числа на </w:t>
+      </w:r>
+      <w:proofErr w:type="spellStart"/>
+      <w:r>
+        <w:rPr>
+          <w:rFonts w:ascii="Arial" w:hAnsi="Arial" w:cs="Arial"/>
+          <w:sz w:val="28"/>
+          <w:szCs w:val="28"/>
+        </w:rPr>
+        <w:t>основі</w:t>
+      </w:r>
+      <w:proofErr w:type="spellEnd"/>
+      <w:r>
+        <w:rPr>
+          <w:rFonts w:ascii="Arial" w:hAnsi="Arial" w:cs="Arial"/>
+          <w:sz w:val="28"/>
+          <w:szCs w:val="28"/>
+        </w:rPr>
+        <w:t xml:space="preserve"> </w:t>
+      </w:r>
+      <w:proofErr w:type="spellStart"/>
+      <w:r>
+        <w:rPr>
+          <w:rFonts w:ascii="Arial" w:hAnsi="Arial" w:cs="Arial"/>
+          <w:sz w:val="28"/>
+          <w:szCs w:val="28"/>
+        </w:rPr>
+        <w:t>дати</w:t>
+      </w:r>
+      <w:proofErr w:type="spellEnd"/>
+      <w:r>
+        <w:rPr>
+          <w:rFonts w:ascii="Arial" w:hAnsi="Arial" w:cs="Arial"/>
+          <w:sz w:val="28"/>
+          <w:szCs w:val="28"/>
+        </w:rPr>
+        <w:t xml:space="preserve"> </w:t>
+      </w:r>
+      <w:proofErr w:type="spellStart"/>
+      <w:r>
+        <w:rPr>
+          <w:rFonts w:ascii="Arial" w:hAnsi="Arial" w:cs="Arial"/>
+          <w:sz w:val="28"/>
+          <w:szCs w:val="28"/>
+        </w:rPr>
+        <w:t>народження</w:t>
+      </w:r>
+      <w:proofErr w:type="spellEnd"/>
+      <w:r>
+        <w:rPr>
+          <w:rFonts w:ascii="Arial" w:hAnsi="Arial" w:cs="Arial"/>
+          <w:sz w:val="28"/>
+          <w:szCs w:val="28"/>
+        </w:rPr>
+        <w:t xml:space="preserve"> студента, </w:t>
+      </w:r>
+      <w:proofErr w:type="spellStart"/>
+      <w:r>
+        <w:rPr>
+          <w:rFonts w:ascii="Arial" w:hAnsi="Arial" w:cs="Arial"/>
+          <w:sz w:val="28"/>
+          <w:szCs w:val="28"/>
+        </w:rPr>
+        <w:t>записаної</w:t>
+      </w:r>
+      <w:proofErr w:type="spellEnd"/>
+      <w:r>
+        <w:rPr>
+          <w:rFonts w:ascii="Arial" w:hAnsi="Arial" w:cs="Arial"/>
+          <w:sz w:val="28"/>
+          <w:szCs w:val="28"/>
+        </w:rPr>
+        <w:t xml:space="preserve"> у</w:t>
+      </w:r>
+      <w:r>
+        <w:rPr>
+          <w:rFonts w:ascii="Arial" w:hAnsi="Arial" w:cs="Arial"/>
+          <w:sz w:val="28"/>
+          <w:szCs w:val="28"/>
+          <w:lang w:val="uk-UA"/>
+        </w:rPr>
+        <w:t xml:space="preserve"> </w:t>
+      </w:r>
+      <w:proofErr w:type="spellStart"/>
+      <w:r>
+        <w:rPr>
+          <w:rFonts w:ascii="Arial" w:hAnsi="Arial" w:cs="Arial"/>
+          <w:sz w:val="28"/>
+          <w:szCs w:val="28"/>
+        </w:rPr>
+        <w:t>форматі</w:t>
+      </w:r>
+      <w:proofErr w:type="spellEnd"/>
+      <w:r>
+        <w:rPr>
+          <w:rFonts w:ascii="Arial" w:hAnsi="Arial" w:cs="Arial"/>
+          <w:sz w:val="28"/>
+          <w:szCs w:val="28"/>
+        </w:rPr>
+        <w:t xml:space="preserve"> </w:t>
+      </w:r>
+      <w:proofErr w:type="spellStart"/>
+      <w:r>
+        <w:rPr>
+          <w:rFonts w:ascii="Arial" w:hAnsi="Arial" w:cs="Arial"/>
+          <w:sz w:val="28"/>
+          <w:szCs w:val="28"/>
+        </w:rPr>
+        <w:t>dd.mm.yyyy</w:t>
+      </w:r>
+      <w:proofErr w:type="spellEnd"/>
+      <w:r>
+        <w:rPr>
+          <w:rFonts w:ascii="Arial" w:hAnsi="Arial" w:cs="Arial"/>
+          <w:sz w:val="28"/>
+          <w:szCs w:val="28"/>
+        </w:rPr>
+        <w:t>:</w:t>
       </w:r>
     </w:p>
     <w:p>
@@ -1050,7 +1196,97 @@
           <w:sz w:val="28"/>
           <w:szCs w:val="28"/>
         </w:rPr>
-        <w:t>A – ціле двозначне число, що дорівнює dd;</w:t>
+        <w:t xml:space="preserve">A – </w:t>
+      </w:r>
+      <w:proofErr w:type="spellStart"/>
+      <w:r>
+        <w:rPr>
+          <w:rFonts w:ascii="Arial" w:hAnsi="Arial" w:cs="Arial"/>
+          <w:sz w:val="28"/>
+          <w:szCs w:val="28"/>
+        </w:rPr>
+        <w:t>ціле</w:t>
+      </w:r>
+      <w:proofErr w:type="spellEnd"/>
+      <w:r>
+        <w:rPr>
+          <w:rFonts w:ascii="Arial" w:hAnsi="Arial" w:cs="Arial"/>
+          <w:sz w:val="28"/>
+          <w:szCs w:val="28"/>
+        </w:rPr>
+        <w:t xml:space="preserve"> </w:t>
+      </w:r>
+      <w:proofErr w:type="spellStart"/>
+      <w:r>
+        <w:rPr>
+          <w:rFonts w:ascii="Arial" w:hAnsi="Arial" w:cs="Arial"/>
+          <w:sz w:val="28"/>
+          <w:szCs w:val="28"/>
+        </w:rPr>
+        <w:t>двозначне</w:t>
+      </w:r>
+      <w:proofErr w:type="spellEnd"/>
+      <w:r>
+        <w:rPr>
+          <w:rFonts w:ascii="Arial" w:hAnsi="Arial" w:cs="Arial"/>
+          <w:sz w:val="28"/>
+          <w:szCs w:val="28"/>
+        </w:rPr>
+        <w:t xml:space="preserve"> число, </w:t>
+      </w:r>
+      <w:proofErr w:type="spellStart"/>
+      <w:r>
+        <w:rPr>
+          <w:rFonts w:ascii="Arial" w:hAnsi="Arial" w:cs="Arial"/>
+          <w:sz w:val="28"/>
+          <w:szCs w:val="28"/>
+        </w:rPr>
+        <w:t>що</w:t>
+      </w:r>
+      <w:proofErr w:type="spellEnd"/>
+      <w:r>
+        <w:rPr>
+          <w:rFonts w:ascii="Arial" w:hAnsi="Arial" w:cs="Arial"/>
+          <w:sz w:val="28"/>
+          <w:szCs w:val="28"/>
+        </w:rPr>
+        <w:t xml:space="preserve"> </w:t>
+      </w:r>
+      <w:proofErr w:type="spellStart"/>
+      <w:r>
+        <w:rPr>
+          <w:rFonts w:ascii="Arial" w:hAnsi="Arial" w:cs="Arial"/>
+          <w:sz w:val="28"/>
+          <w:szCs w:val="28"/>
+        </w:rPr>
+        <w:t>дорівнює</w:t>
+      </w:r>
+      <w:proofErr w:type="spellEnd"/>
+      <w:r>
+        <w:rPr>
+          <w:rFonts w:ascii="Arial" w:hAnsi="Arial" w:cs="Arial"/>
+          <w:sz w:val="28"/>
+          <w:szCs w:val="28"/>
+        </w:rPr>
+        <w:t xml:space="preserve"> </w:t>
+      </w:r>
+      <w:proofErr w:type="spellStart"/>
+      <w:r>
+        <w:rPr>
+          <w:rFonts w:ascii="Arial" w:hAnsi="Arial" w:cs="Arial"/>
+          <w:sz w:val="28"/>
+          <w:szCs w:val="28"/>
+        </w:rPr>
+        <w:t>dd</w:t>
+      </w:r>
+      <w:proofErr w:type="spellEnd"/>
+      <w:r>
+        <w:rPr>
+          <w:rFonts w:ascii="Arial" w:hAnsi="Arial" w:cs="Arial"/>
+          <w:sz w:val="28"/>
+          <w:szCs w:val="28"/>
+        </w:rPr>
+        <w:t>;</w:t>
       </w:r>
     </w:p>
     <w:p>
@@ -1075,7 +1311,115 @@
           <w:sz w:val="28"/>
           <w:szCs w:val="28"/>
         </w:rPr>
-        <w:t>B – ціле чотиризначне число, яке дорівнює ddmm, записаним без роздільника;</w:t>
+        <w:t xml:space="preserve">B – </w:t>
+      </w:r>
+      <w:proofErr w:type="spellStart"/>
+      <w:r>
+        <w:rPr>
+          <w:rFonts w:ascii="Arial" w:hAnsi="Arial" w:cs="Arial"/>
+          <w:sz w:val="28"/>
+          <w:szCs w:val="28"/>
+        </w:rPr>
+        <w:t>ціле</w:t>
+      </w:r>
+      <w:proofErr w:type="spellEnd"/>
+      <w:r>
+        <w:rPr>
+          <w:rFonts w:ascii="Arial" w:hAnsi="Arial" w:cs="Arial"/>
+          <w:sz w:val="28"/>
+          <w:szCs w:val="28"/>
+        </w:rPr>
+        <w:t xml:space="preserve"> </w:t>
+      </w:r>
+      <w:proofErr w:type="spellStart"/>
+      <w:r>
+        <w:rPr>
+          <w:rFonts w:ascii="Arial" w:hAnsi="Arial" w:cs="Arial"/>
+          <w:sz w:val="28"/>
+          <w:szCs w:val="28"/>
+        </w:rPr>
+        <w:t>чотиризначне</w:t>
+      </w:r>
+      <w:proofErr w:type="spellEnd"/>
+      <w:r>
+        <w:rPr>
+          <w:rFonts w:ascii="Arial" w:hAnsi="Arial" w:cs="Arial"/>
+          <w:sz w:val="28"/>
+          <w:szCs w:val="28"/>
+        </w:rPr>
+        <w:t xml:space="preserve"> число, яке </w:t>
+      </w:r>
+      <w:proofErr w:type="spellStart"/>
+      <w:r>
+        <w:rPr>
+          <w:rFonts w:ascii="Arial" w:hAnsi="Arial" w:cs="Arial"/>
+          <w:sz w:val="28"/>
+          <w:szCs w:val="28"/>
+        </w:rPr>
+        <w:t>дорівнює</w:t>
+      </w:r>
+      <w:proofErr w:type="spellEnd"/>
+      <w:r>
+        <w:rPr>
+          <w:rFonts w:ascii="Arial" w:hAnsi="Arial" w:cs="Arial"/>
+          <w:sz w:val="28"/>
+          <w:szCs w:val="28"/>
+        </w:rPr>
+        <w:t xml:space="preserve"> </w:t>
+      </w:r>
+      <w:proofErr w:type="spellStart"/>
+      <w:r>
+        <w:rPr>
+          <w:rFonts w:ascii="Arial" w:hAnsi="Arial" w:cs="Arial"/>
+          <w:sz w:val="28"/>
+          <w:szCs w:val="28"/>
+        </w:rPr>
+        <w:t>ddmm</w:t>
+      </w:r>
+      <w:proofErr w:type="spellEnd"/>
+      <w:r>
+        <w:rPr>
+          <w:rFonts w:ascii="Arial" w:hAnsi="Arial" w:cs="Arial"/>
+          <w:sz w:val="28"/>
+          <w:szCs w:val="28"/>
+        </w:rPr>
+        <w:t xml:space="preserve">, </w:t>
+      </w:r>
+      <w:proofErr w:type="spellStart"/>
+      <w:r>
+        <w:rPr>
+          <w:rFonts w:ascii="Arial" w:hAnsi="Arial" w:cs="Arial"/>
+          <w:sz w:val="28"/>
+          <w:szCs w:val="28"/>
+        </w:rPr>
+        <w:t>записаним</w:t>
+      </w:r>
+      <w:proofErr w:type="spellEnd"/>
+      <w:r>
+        <w:rPr>
+          <w:rFonts w:ascii="Arial" w:hAnsi="Arial" w:cs="Arial"/>
+          <w:sz w:val="28"/>
+          <w:szCs w:val="28"/>
+        </w:rPr>
+        <w:t xml:space="preserve"> без </w:t>
+      </w:r>
+      <w:proofErr w:type="spellStart"/>
+      <w:r>
+        <w:rPr>
+          <w:rFonts w:ascii="Arial" w:hAnsi="Arial" w:cs="Arial"/>
+          <w:sz w:val="28"/>
+          <w:szCs w:val="28"/>
+        </w:rPr>
+        <w:t>роздільника</w:t>
+      </w:r>
+      <w:proofErr w:type="spellEnd"/>
+      <w:r>
+        <w:rPr>
+          <w:rFonts w:ascii="Arial" w:hAnsi="Arial" w:cs="Arial"/>
+          <w:sz w:val="28"/>
+          <w:szCs w:val="28"/>
+        </w:rPr>
+        <w:t>;</w:t>
       </w:r>
     </w:p>
     <w:p>
@@ -1100,7 +1444,115 @@
           <w:sz w:val="28"/>
           <w:szCs w:val="28"/>
         </w:rPr>
-        <w:t>C – ціле восьмизначне число, яке дорівнює ddmmyyyy, записаним без роздільника;</w:t>
+        <w:t xml:space="preserve">C – </w:t>
+      </w:r>
+      <w:proofErr w:type="spellStart"/>
+      <w:r>
+        <w:rPr>
+          <w:rFonts w:ascii="Arial" w:hAnsi="Arial" w:cs="Arial"/>
+          <w:sz w:val="28"/>
+          <w:szCs w:val="28"/>
+        </w:rPr>
+        <w:t>ціле</w:t>
+      </w:r>
+      <w:proofErr w:type="spellEnd"/>
+      <w:r>
+        <w:rPr>
+          <w:rFonts w:ascii="Arial" w:hAnsi="Arial" w:cs="Arial"/>
+          <w:sz w:val="28"/>
+          <w:szCs w:val="28"/>
+        </w:rPr>
+        <w:t xml:space="preserve"> </w:t>
+      </w:r>
+      <w:proofErr w:type="spellStart"/>
+      <w:r>
+        <w:rPr>
+          <w:rFonts w:ascii="Arial" w:hAnsi="Arial" w:cs="Arial"/>
+          <w:sz w:val="28"/>
+          <w:szCs w:val="28"/>
+        </w:rPr>
+        <w:t>восьмизначне</w:t>
+      </w:r>
+      <w:proofErr w:type="spellEnd"/>
+      <w:r>
+        <w:rPr>
+          <w:rFonts w:ascii="Arial" w:hAnsi="Arial" w:cs="Arial"/>
+          <w:sz w:val="28"/>
+          <w:szCs w:val="28"/>
+        </w:rPr>
+        <w:t xml:space="preserve"> число, яке </w:t>
+      </w:r>
+      <w:proofErr w:type="spellStart"/>
+      <w:r>
+        <w:rPr>
+          <w:rFonts w:ascii="Arial" w:hAnsi="Arial" w:cs="Arial"/>
+          <w:sz w:val="28"/>
+          <w:szCs w:val="28"/>
+        </w:rPr>
+        <w:t>дорівнює</w:t>
+      </w:r>
+      <w:proofErr w:type="spellEnd"/>
+      <w:r>
+        <w:rPr>
+          <w:rFonts w:ascii="Arial" w:hAnsi="Arial" w:cs="Arial"/>
+          <w:sz w:val="28"/>
+          <w:szCs w:val="28"/>
+        </w:rPr>
+        <w:t xml:space="preserve"> </w:t>
+      </w:r>
+      <w:proofErr w:type="spellStart"/>
+      <w:r>
+        <w:rPr>
+          <w:rFonts w:ascii="Arial" w:hAnsi="Arial" w:cs="Arial"/>
+          <w:sz w:val="28"/>
+          <w:szCs w:val="28"/>
+        </w:rPr>
+        <w:t>ddmmyyyy</w:t>
+      </w:r>
+      <w:proofErr w:type="spellEnd"/>
+      <w:r>
+        <w:rPr>
+          <w:rFonts w:ascii="Arial" w:hAnsi="Arial" w:cs="Arial"/>
+          <w:sz w:val="28"/>
+          <w:szCs w:val="28"/>
+        </w:rPr>
+        <w:t xml:space="preserve">, </w:t>
+      </w:r>
+      <w:proofErr w:type="spellStart"/>
+      <w:r>
+        <w:rPr>
+          <w:rFonts w:ascii="Arial" w:hAnsi="Arial" w:cs="Arial"/>
+          <w:sz w:val="28"/>
+          <w:szCs w:val="28"/>
+        </w:rPr>
+        <w:t>записаним</w:t>
+      </w:r>
+      <w:proofErr w:type="spellEnd"/>
+      <w:r>
+        <w:rPr>
+          <w:rFonts w:ascii="Arial" w:hAnsi="Arial" w:cs="Arial"/>
+          <w:sz w:val="28"/>
+          <w:szCs w:val="28"/>
+        </w:rPr>
+        <w:t xml:space="preserve"> без </w:t>
+      </w:r>
+      <w:proofErr w:type="spellStart"/>
+      <w:r>
+        <w:rPr>
+          <w:rFonts w:ascii="Arial" w:hAnsi="Arial" w:cs="Arial"/>
+          <w:sz w:val="28"/>
+          <w:szCs w:val="28"/>
+        </w:rPr>
+        <w:t>роздільника</w:t>
+      </w:r>
+      <w:proofErr w:type="spellEnd"/>
+      <w:r>
+        <w:rPr>
+          <w:rFonts w:ascii="Arial" w:hAnsi="Arial" w:cs="Arial"/>
+          <w:sz w:val="28"/>
+          <w:szCs w:val="28"/>
+        </w:rPr>
+        <w:t>;</w:t>
       </w:r>
     </w:p>
     <w:p>
@@ -1125,7 +1577,61 @@
           <w:sz w:val="28"/>
           <w:szCs w:val="28"/>
         </w:rPr>
-        <w:t>D – число, отримане шляхом ділення числа A на число N, де N - чотиризначний номер</w:t>
+        <w:t xml:space="preserve">D – число, </w:t>
+      </w:r>
+      <w:proofErr w:type="spellStart"/>
+      <w:r>
+        <w:rPr>
+          <w:rFonts w:ascii="Arial" w:hAnsi="Arial" w:cs="Arial"/>
+          <w:sz w:val="28"/>
+          <w:szCs w:val="28"/>
+        </w:rPr>
+        <w:t>отримане</w:t>
+      </w:r>
+      <w:proofErr w:type="spellEnd"/>
+      <w:r>
+        <w:rPr>
+          <w:rFonts w:ascii="Arial" w:hAnsi="Arial" w:cs="Arial"/>
+          <w:sz w:val="28"/>
+          <w:szCs w:val="28"/>
+        </w:rPr>
+        <w:t xml:space="preserve"> шляхом </w:t>
+      </w:r>
+      <w:proofErr w:type="spellStart"/>
+      <w:r>
+        <w:rPr>
+          <w:rFonts w:ascii="Arial" w:hAnsi="Arial" w:cs="Arial"/>
+          <w:sz w:val="28"/>
+          <w:szCs w:val="28"/>
+        </w:rPr>
+        <w:t>ділення</w:t>
+      </w:r>
+      <w:proofErr w:type="spellEnd"/>
+      <w:r>
+        <w:rPr>
+          <w:rFonts w:ascii="Arial" w:hAnsi="Arial" w:cs="Arial"/>
+          <w:sz w:val="28"/>
+          <w:szCs w:val="28"/>
+        </w:rPr>
+        <w:t xml:space="preserve"> числа A на число N, де N - </w:t>
+      </w:r>
+      <w:proofErr w:type="spellStart"/>
+      <w:r>
+        <w:rPr>
+          <w:rFonts w:ascii="Arial" w:hAnsi="Arial" w:cs="Arial"/>
+          <w:sz w:val="28"/>
+          <w:szCs w:val="28"/>
+        </w:rPr>
+        <w:t>чотиризначний</w:t>
+      </w:r>
+      <w:proofErr w:type="spellEnd"/>
+      <w:r>
+        <w:rPr>
+          <w:rFonts w:ascii="Arial" w:hAnsi="Arial" w:cs="Arial"/>
+          <w:sz w:val="28"/>
+          <w:szCs w:val="28"/>
+        </w:rPr>
+        <w:t xml:space="preserve"> номер</w:t>
       </w:r>
       <w:r>
         <w:rPr>
@@ -1136,13 +1642,23 @@
         </w:rPr>
         <w:t xml:space="preserve"> </w:t>
       </w:r>
-      <w:r>
-        <w:rPr>
-          <w:rFonts w:ascii="Arial" w:hAnsi="Arial" w:cs="Arial"/>
-          <w:sz w:val="28"/>
-          <w:szCs w:val="28"/>
-        </w:rPr>
-        <w:t>залікової книжки;</w:t>
+      <w:proofErr w:type="spellStart"/>
+      <w:r>
+        <w:rPr>
+          <w:rFonts w:ascii="Arial" w:hAnsi="Arial" w:cs="Arial"/>
+          <w:sz w:val="28"/>
+          <w:szCs w:val="28"/>
+        </w:rPr>
+        <w:t>залікової</w:t>
+      </w:r>
+      <w:proofErr w:type="spellEnd"/>
+      <w:r>
+        <w:rPr>
+          <w:rFonts w:ascii="Arial" w:hAnsi="Arial" w:cs="Arial"/>
+          <w:sz w:val="28"/>
+          <w:szCs w:val="28"/>
+        </w:rPr>
+        <w:t xml:space="preserve"> книжки;</w:t>
       </w:r>
     </w:p>
     <w:p>
@@ -1167,7 +1683,43 @@
           <w:sz w:val="28"/>
           <w:szCs w:val="28"/>
         </w:rPr>
-        <w:t>E – число, отримане шляхом ділення числа B на число N;</w:t>
+        <w:t xml:space="preserve">E – число, </w:t>
+      </w:r>
+      <w:proofErr w:type="spellStart"/>
+      <w:r>
+        <w:rPr>
+          <w:rFonts w:ascii="Arial" w:hAnsi="Arial" w:cs="Arial"/>
+          <w:sz w:val="28"/>
+          <w:szCs w:val="28"/>
+        </w:rPr>
+        <w:t>отримане</w:t>
+      </w:r>
+      <w:proofErr w:type="spellEnd"/>
+      <w:r>
+        <w:rPr>
+          <w:rFonts w:ascii="Arial" w:hAnsi="Arial" w:cs="Arial"/>
+          <w:sz w:val="28"/>
+          <w:szCs w:val="28"/>
+        </w:rPr>
+        <w:t xml:space="preserve"> шляхом </w:t>
+      </w:r>
+      <w:proofErr w:type="spellStart"/>
+      <w:r>
+        <w:rPr>
+          <w:rFonts w:ascii="Arial" w:hAnsi="Arial" w:cs="Arial"/>
+          <w:sz w:val="28"/>
+          <w:szCs w:val="28"/>
+        </w:rPr>
+        <w:t>ділення</w:t>
+      </w:r>
+      <w:proofErr w:type="spellEnd"/>
+      <w:r>
+        <w:rPr>
+          <w:rFonts w:ascii="Arial" w:hAnsi="Arial" w:cs="Arial"/>
+          <w:sz w:val="28"/>
+          <w:szCs w:val="28"/>
+        </w:rPr>
+        <w:t xml:space="preserve"> числа B на число N;</w:t>
       </w:r>
     </w:p>
     <w:p>
@@ -1192,7 +1744,43 @@
           <w:sz w:val="28"/>
           <w:szCs w:val="28"/>
         </w:rPr>
-        <w:t>F - число, отримане шляхом ділення числа C на число N;</w:t>
+        <w:t xml:space="preserve">F - число, </w:t>
+      </w:r>
+      <w:proofErr w:type="spellStart"/>
+      <w:r>
+        <w:rPr>
+          <w:rFonts w:ascii="Arial" w:hAnsi="Arial" w:cs="Arial"/>
+          <w:sz w:val="28"/>
+          <w:szCs w:val="28"/>
+        </w:rPr>
+        <w:t>отримане</w:t>
+      </w:r>
+      <w:proofErr w:type="spellEnd"/>
+      <w:r>
+        <w:rPr>
+          <w:rFonts w:ascii="Arial" w:hAnsi="Arial" w:cs="Arial"/>
+          <w:sz w:val="28"/>
+          <w:szCs w:val="28"/>
+        </w:rPr>
+        <w:t xml:space="preserve"> шляхом </w:t>
+      </w:r>
+      <w:proofErr w:type="spellStart"/>
+      <w:r>
+        <w:rPr>
+          <w:rFonts w:ascii="Arial" w:hAnsi="Arial" w:cs="Arial"/>
+          <w:sz w:val="28"/>
+          <w:szCs w:val="28"/>
+        </w:rPr>
+        <w:t>ділення</w:t>
+      </w:r>
+      <w:proofErr w:type="spellEnd"/>
+      <w:r>
+        <w:rPr>
+          <w:rFonts w:ascii="Arial" w:hAnsi="Arial" w:cs="Arial"/>
+          <w:sz w:val="28"/>
+          <w:szCs w:val="28"/>
+        </w:rPr>
+        <w:t xml:space="preserve"> числа C на число N;</w:t>
       </w:r>
     </w:p>
     <w:p>
@@ -1213,7 +1801,97 @@
           <w:sz w:val="28"/>
           <w:szCs w:val="28"/>
         </w:rPr>
-        <w:t>(при діленні округлювати результат до 3 знаків після коми)</w:t>
+        <w:t xml:space="preserve">(при </w:t>
+      </w:r>
+      <w:proofErr w:type="spellStart"/>
+      <w:r>
+        <w:rPr>
+          <w:rFonts w:ascii="Arial" w:hAnsi="Arial" w:cs="Arial"/>
+          <w:sz w:val="28"/>
+          <w:szCs w:val="28"/>
+        </w:rPr>
+        <w:t>діленні</w:t>
+      </w:r>
+      <w:proofErr w:type="spellEnd"/>
+      <w:r>
+        <w:rPr>
+          <w:rFonts w:ascii="Arial" w:hAnsi="Arial" w:cs="Arial"/>
+          <w:sz w:val="28"/>
+          <w:szCs w:val="28"/>
+        </w:rPr>
+        <w:t xml:space="preserve"> </w:t>
+      </w:r>
+      <w:proofErr w:type="spellStart"/>
+      <w:r>
+        <w:rPr>
+          <w:rFonts w:ascii="Arial" w:hAnsi="Arial" w:cs="Arial"/>
+          <w:sz w:val="28"/>
+          <w:szCs w:val="28"/>
+        </w:rPr>
+        <w:t>округлювати</w:t>
+      </w:r>
+      <w:proofErr w:type="spellEnd"/>
+      <w:r>
+        <w:rPr>
+          <w:rFonts w:ascii="Arial" w:hAnsi="Arial" w:cs="Arial"/>
+          <w:sz w:val="28"/>
+          <w:szCs w:val="28"/>
+        </w:rPr>
+        <w:t xml:space="preserve"> результат до 3 </w:t>
+      </w:r>
+      <w:proofErr w:type="spellStart"/>
+      <w:r>
+        <w:rPr>
+          <w:rFonts w:ascii="Arial" w:hAnsi="Arial" w:cs="Arial"/>
+          <w:sz w:val="28"/>
+          <w:szCs w:val="28"/>
+        </w:rPr>
+        <w:t>знаків</w:t>
+      </w:r>
+      <w:proofErr w:type="spellEnd"/>
+      <w:r>
+        <w:rPr>
+          <w:rFonts w:ascii="Arial" w:hAnsi="Arial" w:cs="Arial"/>
+          <w:sz w:val="28"/>
+          <w:szCs w:val="28"/>
+        </w:rPr>
+        <w:t xml:space="preserve"> </w:t>
+      </w:r>
+      <w:proofErr w:type="spellStart"/>
+      <w:r>
+        <w:rPr>
+          <w:rFonts w:ascii="Arial" w:hAnsi="Arial" w:cs="Arial"/>
+          <w:sz w:val="28"/>
+          <w:szCs w:val="28"/>
+        </w:rPr>
+        <w:t>після</w:t>
+      </w:r>
+      <w:proofErr w:type="spellEnd"/>
+      <w:r>
+        <w:rPr>
+          <w:rFonts w:ascii="Arial" w:hAnsi="Arial" w:cs="Arial"/>
+          <w:sz w:val="28"/>
+          <w:szCs w:val="28"/>
+        </w:rPr>
+        <w:t xml:space="preserve"> </w:t>
+      </w:r>
+      <w:proofErr w:type="spellStart"/>
+      <w:r>
+        <w:rPr>
+          <w:rFonts w:ascii="Arial" w:hAnsi="Arial" w:cs="Arial"/>
+          <w:sz w:val="28"/>
+          <w:szCs w:val="28"/>
+        </w:rPr>
+        <w:t>коми</w:t>
+      </w:r>
+      <w:proofErr w:type="spellEnd"/>
+      <w:r>
+        <w:rPr>
+          <w:rFonts w:ascii="Arial" w:hAnsi="Arial" w:cs="Arial"/>
+          <w:sz w:val="28"/>
+          <w:szCs w:val="28"/>
+        </w:rPr>
+        <w:t>)</w:t>
       </w:r>
     </w:p>
     <w:p>
@@ -1860,6 +2538,8 @@
             <w:pPr>
               <w:jc w:val="center"/>
               <w:rPr>
+                <w:sz w:val="28"/>
+                <w:szCs w:val="28"/>
                 <w:lang w:val="en-US"/>
               </w:rPr>
             </w:pPr>
@@ -1883,6 +2563,8 @@
             <w:pPr>
               <w:jc w:val="center"/>
               <w:rPr>
+                <w:sz w:val="28"/>
+                <w:szCs w:val="28"/>
                 <w:lang w:val="en-US"/>
               </w:rPr>
             </w:pPr>
@@ -1910,6 +2592,10 @@
           <w:p>
             <w:pPr>
               <w:jc w:val="center"/>
+              <w:rPr>
+                <w:sz w:val="28"/>
+                <w:szCs w:val="28"/>
+              </w:rPr>
             </w:pPr>
             <w:r>
               <w:rPr>
@@ -1931,6 +2617,8 @@
             <w:pPr>
               <w:jc w:val="center"/>
               <w:rPr>
+                <w:sz w:val="28"/>
+                <w:szCs w:val="28"/>
                 <w:lang w:val="en-US"/>
               </w:rPr>
             </w:pPr>
@@ -1958,6 +2646,10 @@
           <w:p>
             <w:pPr>
               <w:jc w:val="center"/>
+              <w:rPr>
+                <w:sz w:val="28"/>
+                <w:szCs w:val="28"/>
+              </w:rPr>
             </w:pPr>
             <w:r>
               <w:rPr>
@@ -1978,6 +2670,10 @@
           <w:p>
             <w:pPr>
               <w:jc w:val="center"/>
+              <w:rPr>
+                <w:sz w:val="28"/>
+                <w:szCs w:val="28"/>
+              </w:rPr>
             </w:pPr>
             <w:r>
               <w:rPr>
@@ -2447,19 +3143,71 @@
           </w:p>
         </w:tc>
       </w:tr>
+      <w:tr>
+        <w:trPr>
+          <w:trHeight w:val="381"/>
+        </w:trPr>
+        <w:tc>
+          <w:tcPr>
+            <w:tcW w:w="2495" w:type="dxa"/>
+            <w:vAlign w:val="center"/>
+          </w:tcPr>
+          <w:p>
+            <w:pPr>
+              <w:jc w:val="center"/>
+              <w:rPr>
+                <w:rFonts w:ascii="Arial" w:hAnsi="Arial" w:cs="Arial"/>
+                <w:sz w:val="28"/>
+                <w:szCs w:val="28"/>
+                <w:lang w:val="en-US"/>
+              </w:rPr>
+            </w:pPr>
+            <w:r>
+              <w:rPr>
+                <w:rFonts w:ascii="Arial" w:hAnsi="Arial" w:cs="Arial"/>
+                <w:sz w:val="28"/>
+                <w:szCs w:val="28"/>
+                <w:lang w:val="en-US"/>
+              </w:rPr>
+              <w:t>0.096</w:t>
+            </w:r>
+          </w:p>
+        </w:tc>
+        <w:tc>
+          <w:tcPr>
+            <w:tcW w:w="1899" w:type="dxa"/>
+            <w:vAlign w:val="center"/>
+          </w:tcPr>
+          <w:p>
+            <w:pPr>
+              <w:jc w:val="center"/>
+              <w:rPr>
+                <w:rFonts w:ascii="Arial" w:hAnsi="Arial" w:cs="Arial"/>
+                <w:sz w:val="28"/>
+                <w:szCs w:val="28"/>
+              </w:rPr>
+            </w:pPr>
+            <w:r>
+              <w:rPr>
+                <w:rFonts w:ascii="Arial" w:hAnsi="Arial" w:cs="Arial"/>
+                <w:sz w:val="28"/>
+                <w:szCs w:val="28"/>
+              </w:rPr>
+              <w:t>0</w:t>
+            </w:r>
+          </w:p>
+        </w:tc>
+      </w:tr>
     </w:tbl>
     <w:p>
       <w:pPr>
-        <w:pStyle w:val="a3"/>
         <w:autoSpaceDE w:val="0"/>
         <w:autoSpaceDN w:val="0"/>
         <w:adjustRightInd w:val="0"/>
-        <w:ind w:left="1440"/>
-        <w:rPr>
-          <w:rFonts w:ascii="Arial" w:hAnsi="Arial" w:cs="Arial"/>
-          <w:sz w:val="28"/>
-          <w:szCs w:val="28"/>
-          <w:lang w:val="uk-UA"/>
+        <w:rPr>
+          <w:rFonts w:ascii="Arial" w:hAnsi="Arial" w:cs="Arial"/>
+          <w:sz w:val="28"/>
+          <w:szCs w:val="28"/>
         </w:rPr>
       </w:pPr>
     </w:p>
@@ -2523,6 +3271,8 @@
             <w:pPr>
               <w:jc w:val="center"/>
               <w:rPr>
+                <w:sz w:val="28"/>
+                <w:szCs w:val="28"/>
                 <w:lang w:val="en-US"/>
               </w:rPr>
             </w:pPr>
@@ -2545,6 +3295,8 @@
             <w:pPr>
               <w:jc w:val="center"/>
               <w:rPr>
+                <w:sz w:val="28"/>
+                <w:szCs w:val="28"/>
                 <w:lang w:val="en-US"/>
               </w:rPr>
             </w:pPr>
@@ -2572,6 +3324,10 @@
           <w:p>
             <w:pPr>
               <w:jc w:val="center"/>
+              <w:rPr>
+                <w:sz w:val="28"/>
+                <w:szCs w:val="28"/>
+              </w:rPr>
             </w:pPr>
             <w:r>
               <w:rPr>
@@ -2593,6 +3349,8 @@
             <w:pPr>
               <w:jc w:val="center"/>
               <w:rPr>
+                <w:sz w:val="28"/>
+                <w:szCs w:val="28"/>
                 <w:lang w:val="en-US"/>
               </w:rPr>
             </w:pPr>
@@ -2620,6 +3378,10 @@
           <w:p>
             <w:pPr>
               <w:jc w:val="center"/>
+              <w:rPr>
+                <w:sz w:val="28"/>
+                <w:szCs w:val="28"/>
+              </w:rPr>
             </w:pPr>
             <w:r>
               <w:rPr>
@@ -2640,6 +3402,10 @@
           <w:p>
             <w:pPr>
               <w:jc w:val="center"/>
+              <w:rPr>
+                <w:sz w:val="28"/>
+                <w:szCs w:val="28"/>
+              </w:rPr>
             </w:pPr>
             <w:r>
               <w:rPr>
@@ -3109,7 +3875,93 @@
           </w:p>
         </w:tc>
       </w:tr>
+      <w:tr>
+        <w:trPr>
+          <w:trHeight w:val="381"/>
+        </w:trPr>
+        <w:tc>
+          <w:tcPr>
+            <w:tcW w:w="2495" w:type="dxa"/>
+            <w:vAlign w:val="center"/>
+          </w:tcPr>
+          <w:p>
+            <w:pPr>
+              <w:jc w:val="center"/>
+              <w:rPr>
+                <w:rFonts w:ascii="Arial" w:hAnsi="Arial" w:cs="Arial"/>
+                <w:sz w:val="28"/>
+                <w:szCs w:val="28"/>
+                <w:lang w:val="en-US"/>
+              </w:rPr>
+            </w:pPr>
+            <w:r>
+              <w:rPr>
+                <w:rFonts w:ascii="Arial" w:hAnsi="Arial" w:cs="Arial"/>
+                <w:sz w:val="28"/>
+                <w:szCs w:val="28"/>
+                <w:lang w:val="en-US"/>
+              </w:rPr>
+              <w:t>1.328</w:t>
+            </w:r>
+          </w:p>
+        </w:tc>
+        <w:tc>
+          <w:tcPr>
+            <w:tcW w:w="1899" w:type="dxa"/>
+            <w:vAlign w:val="center"/>
+          </w:tcPr>
+          <w:p>
+            <w:pPr>
+              <w:jc w:val="center"/>
+              <w:rPr>
+                <w:rFonts w:ascii="Arial" w:hAnsi="Arial" w:cs="Arial"/>
+                <w:sz w:val="28"/>
+                <w:szCs w:val="28"/>
+              </w:rPr>
+            </w:pPr>
+            <w:r>
+              <w:rPr>
+                <w:rFonts w:ascii="Arial" w:hAnsi="Arial" w:cs="Arial"/>
+                <w:sz w:val="28"/>
+                <w:szCs w:val="28"/>
+              </w:rPr>
+              <w:t>1</w:t>
+            </w:r>
+          </w:p>
+        </w:tc>
+      </w:tr>
     </w:tbl>
+    <w:p>
+      <w:pPr>
+        <w:autoSpaceDE w:val="0"/>
+        <w:autoSpaceDN w:val="0"/>
+        <w:adjustRightInd w:val="0"/>
+        <w:rPr>
+          <w:rFonts w:ascii="Arial" w:hAnsi="Arial" w:cs="Arial"/>
+          <w:sz w:val="28"/>
+          <w:szCs w:val="28"/>
+        </w:rPr>
+      </w:pPr>
+    </w:p>
+    <w:p>
+      <w:pPr>
+        <w:spacing w:after="200" w:line="276" w:lineRule="auto"/>
+        <w:rPr>
+          <w:rFonts w:ascii="Arial" w:eastAsiaTheme="minorHAnsi" w:hAnsi="Arial" w:cs="Arial"/>
+          <w:sz w:val="28"/>
+          <w:szCs w:val="28"/>
+          <w:lang w:eastAsia="en-US"/>
+        </w:rPr>
+      </w:pPr>
+      <w:r>
+        <w:rPr>
+          <w:rFonts w:ascii="Arial" w:hAnsi="Arial" w:cs="Arial"/>
+          <w:sz w:val="28"/>
+          <w:szCs w:val="28"/>
+        </w:rPr>
+        <w:br w:type="page"/>
+      </w:r>
+    </w:p>
     <w:p>
       <w:pPr>
         <w:pStyle w:val="a3"/>
@@ -3158,25 +4010,7 @@
           <w:szCs w:val="28"/>
           <w:lang w:val="en-US"/>
         </w:rPr>
-        <w:t>100100111101</w:t>
-      </w:r>
-      <w:r>
-        <w:rPr>
-          <w:rFonts w:ascii="Arial" w:hAnsi="Arial" w:cs="Arial"/>
-          <w:sz w:val="28"/>
-          <w:szCs w:val="28"/>
-          <w:lang w:val="en-US"/>
-        </w:rPr>
-        <w:t>.</w:t>
-      </w:r>
-      <w:r>
-        <w:rPr>
-          <w:rFonts w:ascii="Arial" w:hAnsi="Arial" w:cs="Arial"/>
-          <w:sz w:val="28"/>
-          <w:szCs w:val="28"/>
-          <w:lang w:val="en-US"/>
-        </w:rPr>
-        <w:t>0010100011</w:t>
+        <w:t>100100111101.0010100011</w:t>
       </w:r>
     </w:p>
     <w:tbl>
@@ -3192,7 +4026,7 @@
       </w:tblGrid>
       <w:tr>
         <w:trPr>
-          <w:trHeight w:val="381"/>
+          <w:trHeight w:val="376"/>
         </w:trPr>
         <w:tc>
           <w:tcPr>
@@ -3203,6 +4037,8 @@
             <w:pPr>
               <w:jc w:val="center"/>
               <w:rPr>
+                <w:sz w:val="28"/>
+                <w:szCs w:val="28"/>
                 <w:lang w:val="en-US"/>
               </w:rPr>
             </w:pPr>
@@ -3234,6 +4070,8 @@
             <w:pPr>
               <w:jc w:val="center"/>
               <w:rPr>
+                <w:sz w:val="28"/>
+                <w:szCs w:val="28"/>
                 <w:lang w:val="en-US"/>
               </w:rPr>
             </w:pPr>
@@ -3251,7 +4089,7 @@
       </w:tr>
       <w:tr>
         <w:trPr>
-          <w:trHeight w:val="381"/>
+          <w:trHeight w:val="376"/>
         </w:trPr>
         <w:tc>
           <w:tcPr>
@@ -3263,12 +4101,15 @@
               <w:jc w:val="center"/>
               <w:rPr>
                 <w:rFonts w:ascii="Arial" w:hAnsi="Arial" w:cs="Arial"/>
+                <w:sz w:val="28"/>
+                <w:szCs w:val="28"/>
               </w:rPr>
             </w:pPr>
             <w:r>
               <w:rPr>
                 <w:rFonts w:ascii="Arial" w:hAnsi="Arial" w:cs="Arial"/>
                 <w:sz w:val="28"/>
+                <w:szCs w:val="28"/>
               </w:rPr>
               <w:t>0.32</w:t>
             </w:r>
@@ -3284,6 +4125,8 @@
               <w:jc w:val="center"/>
               <w:rPr>
                 <w:rFonts w:ascii="Arial" w:hAnsi="Arial" w:cs="Arial"/>
+                <w:sz w:val="28"/>
+                <w:szCs w:val="28"/>
                 <w:lang w:val="en-US"/>
               </w:rPr>
             </w:pPr>
@@ -3301,7 +4144,7 @@
       </w:tr>
       <w:tr>
         <w:trPr>
-          <w:trHeight w:val="381"/>
+          <w:trHeight w:val="376"/>
         </w:trPr>
         <w:tc>
           <w:tcPr>
@@ -3313,6 +4156,8 @@
               <w:jc w:val="center"/>
               <w:rPr>
                 <w:rFonts w:ascii="Arial" w:hAnsi="Arial" w:cs="Arial"/>
+                <w:sz w:val="28"/>
+                <w:szCs w:val="28"/>
               </w:rPr>
             </w:pPr>
             <w:r>
@@ -3336,6 +4181,8 @@
               <w:jc w:val="center"/>
               <w:rPr>
                 <w:rFonts w:ascii="Arial" w:hAnsi="Arial" w:cs="Arial"/>
+                <w:sz w:val="28"/>
+                <w:szCs w:val="28"/>
               </w:rPr>
             </w:pPr>
             <w:r>
@@ -3352,7 +4199,7 @@
       </w:tr>
       <w:tr>
         <w:trPr>
-          <w:trHeight w:val="381"/>
+          <w:trHeight w:val="376"/>
         </w:trPr>
         <w:tc>
           <w:tcPr>
@@ -3409,7 +4256,7 @@
       </w:tr>
       <w:tr>
         <w:trPr>
-          <w:trHeight w:val="381"/>
+          <w:trHeight w:val="376"/>
         </w:trPr>
         <w:tc>
           <w:tcPr>
@@ -3466,7 +4313,7 @@
       </w:tr>
       <w:tr>
         <w:trPr>
-          <w:trHeight w:val="381"/>
+          <w:trHeight w:val="376"/>
         </w:trPr>
         <w:tc>
           <w:tcPr>
@@ -3523,7 +4370,7 @@
       </w:tr>
       <w:tr>
         <w:trPr>
-          <w:trHeight w:val="381"/>
+          <w:trHeight w:val="376"/>
         </w:trPr>
         <w:tc>
           <w:tcPr>
@@ -3580,7 +4427,7 @@
       </w:tr>
       <w:tr>
         <w:trPr>
-          <w:trHeight w:val="381"/>
+          <w:trHeight w:val="376"/>
         </w:trPr>
         <w:tc>
           <w:tcPr>
@@ -3637,7 +4484,7 @@
       </w:tr>
       <w:tr>
         <w:trPr>
-          <w:trHeight w:val="381"/>
+          <w:trHeight w:val="376"/>
         </w:trPr>
         <w:tc>
           <w:tcPr>
@@ -3694,7 +4541,7 @@
       </w:tr>
       <w:tr>
         <w:trPr>
-          <w:trHeight w:val="381"/>
+          <w:trHeight w:val="376"/>
         </w:trPr>
         <w:tc>
           <w:tcPr>
@@ -3751,7 +4598,7 @@
       </w:tr>
       <w:tr>
         <w:trPr>
-          <w:trHeight w:val="381"/>
+          <w:trHeight w:val="376"/>
         </w:trPr>
         <w:tc>
           <w:tcPr>
@@ -3806,6 +4653,59 @@
           </w:p>
         </w:tc>
       </w:tr>
+      <w:tr>
+        <w:trPr>
+          <w:trHeight w:val="376"/>
+        </w:trPr>
+        <w:tc>
+          <w:tcPr>
+            <w:tcW w:w="2495" w:type="dxa"/>
+            <w:vAlign w:val="center"/>
+          </w:tcPr>
+          <w:p>
+            <w:pPr>
+              <w:jc w:val="center"/>
+              <w:rPr>
+                <w:rFonts w:ascii="Arial" w:hAnsi="Arial" w:cs="Arial"/>
+                <w:sz w:val="28"/>
+                <w:szCs w:val="28"/>
+              </w:rPr>
+            </w:pPr>
+            <w:r>
+              <w:rPr>
+                <w:rFonts w:ascii="Arial" w:hAnsi="Arial" w:cs="Arial"/>
+                <w:sz w:val="28"/>
+                <w:szCs w:val="28"/>
+              </w:rPr>
+              <w:t>1.68</w:t>
+            </w:r>
+          </w:p>
+        </w:tc>
+        <w:tc>
+          <w:tcPr>
+            <w:tcW w:w="1899" w:type="dxa"/>
+            <w:vAlign w:val="center"/>
+          </w:tcPr>
+          <w:p>
+            <w:pPr>
+              <w:jc w:val="center"/>
+              <w:rPr>
+                <w:rFonts w:ascii="Arial" w:hAnsi="Arial" w:cs="Arial"/>
+                <w:sz w:val="28"/>
+                <w:szCs w:val="28"/>
+              </w:rPr>
+            </w:pPr>
+            <w:r>
+              <w:rPr>
+                <w:rFonts w:ascii="Arial" w:hAnsi="Arial" w:cs="Arial"/>
+                <w:sz w:val="28"/>
+                <w:szCs w:val="28"/>
+              </w:rPr>
+              <w:t>1</w:t>
+            </w:r>
+          </w:p>
+        </w:tc>
+      </w:tr>
     </w:tbl>
     <w:p>
       <w:pPr>
@@ -3818,6 +4718,26 @@
           <w:szCs w:val="28"/>
         </w:rPr>
       </w:pPr>
+    </w:p>
+    <w:p>
+      <w:pPr>
+        <w:spacing w:after="200" w:line="276" w:lineRule="auto"/>
+        <w:rPr>
+          <w:rFonts w:ascii="Arial" w:hAnsi="Arial" w:cs="Arial"/>
+          <w:sz w:val="28"/>
+          <w:szCs w:val="28"/>
+        </w:rPr>
+      </w:pPr>
+      <w:r>
+        <w:rPr>
+          <w:rFonts w:ascii="Arial" w:hAnsi="Arial" w:cs="Arial"/>
+          <w:sz w:val="28"/>
+          <w:szCs w:val="28"/>
+        </w:rPr>
+        <w:br w:type="page"/>
+      </w:r>
+      <w:bookmarkStart w:id="0" w:name="_GoBack"/>
+      <w:bookmarkEnd w:id="0"/>
     </w:p>
     <w:p>
       <w:pPr>
@@ -3842,7 +4762,152 @@
           <w:sz w:val="28"/>
           <w:szCs w:val="28"/>
         </w:rPr>
-        <w:t xml:space="preserve">За допомогою розрядної сітки показати в звіті представлення цілих чисел в наступних форматах: </w:t>
+        <w:lastRenderedPageBreak/>
+        <w:t xml:space="preserve">За </w:t>
+      </w:r>
+      <w:proofErr w:type="spellStart"/>
+      <w:r>
+        <w:rPr>
+          <w:rFonts w:ascii="Arial" w:hAnsi="Arial" w:cs="Arial"/>
+          <w:sz w:val="28"/>
+          <w:szCs w:val="28"/>
+        </w:rPr>
+        <w:t>допомогою</w:t>
+      </w:r>
+      <w:proofErr w:type="spellEnd"/>
+      <w:r>
+        <w:rPr>
+          <w:rFonts w:ascii="Arial" w:hAnsi="Arial" w:cs="Arial"/>
+          <w:sz w:val="28"/>
+          <w:szCs w:val="28"/>
+        </w:rPr>
+        <w:t xml:space="preserve"> </w:t>
+      </w:r>
+      <w:proofErr w:type="spellStart"/>
+      <w:r>
+        <w:rPr>
+          <w:rFonts w:ascii="Arial" w:hAnsi="Arial" w:cs="Arial"/>
+          <w:sz w:val="28"/>
+          <w:szCs w:val="28"/>
+        </w:rPr>
+        <w:t>розрядної</w:t>
+      </w:r>
+      <w:proofErr w:type="spellEnd"/>
+      <w:r>
+        <w:rPr>
+          <w:rFonts w:ascii="Arial" w:hAnsi="Arial" w:cs="Arial"/>
+          <w:sz w:val="28"/>
+          <w:szCs w:val="28"/>
+        </w:rPr>
+        <w:t xml:space="preserve"> </w:t>
+      </w:r>
+      <w:proofErr w:type="spellStart"/>
+      <w:r>
+        <w:rPr>
+          <w:rFonts w:ascii="Arial" w:hAnsi="Arial" w:cs="Arial"/>
+          <w:sz w:val="28"/>
+          <w:szCs w:val="28"/>
+        </w:rPr>
+        <w:t>сітки</w:t>
+      </w:r>
+      <w:proofErr w:type="spellEnd"/>
+      <w:r>
+        <w:rPr>
+          <w:rFonts w:ascii="Arial" w:hAnsi="Arial" w:cs="Arial"/>
+          <w:sz w:val="28"/>
+          <w:szCs w:val="28"/>
+        </w:rPr>
+        <w:t xml:space="preserve"> </w:t>
+      </w:r>
+      <w:proofErr w:type="spellStart"/>
+      <w:r>
+        <w:rPr>
+          <w:rFonts w:ascii="Arial" w:hAnsi="Arial" w:cs="Arial"/>
+          <w:sz w:val="28"/>
+          <w:szCs w:val="28"/>
+        </w:rPr>
+        <w:t>показати</w:t>
+      </w:r>
+      <w:proofErr w:type="spellEnd"/>
+      <w:r>
+        <w:rPr>
+          <w:rFonts w:ascii="Arial" w:hAnsi="Arial" w:cs="Arial"/>
+          <w:sz w:val="28"/>
+          <w:szCs w:val="28"/>
+        </w:rPr>
+        <w:t xml:space="preserve"> в </w:t>
+      </w:r>
+      <w:proofErr w:type="spellStart"/>
+      <w:r>
+        <w:rPr>
+          <w:rFonts w:ascii="Arial" w:hAnsi="Arial" w:cs="Arial"/>
+          <w:sz w:val="28"/>
+          <w:szCs w:val="28"/>
+        </w:rPr>
+        <w:t>звіті</w:t>
+      </w:r>
+      <w:proofErr w:type="spellEnd"/>
+      <w:r>
+        <w:rPr>
+          <w:rFonts w:ascii="Arial" w:hAnsi="Arial" w:cs="Arial"/>
+          <w:sz w:val="28"/>
+          <w:szCs w:val="28"/>
+        </w:rPr>
+        <w:t xml:space="preserve"> </w:t>
+      </w:r>
+      <w:proofErr w:type="spellStart"/>
+      <w:r>
+        <w:rPr>
+          <w:rFonts w:ascii="Arial" w:hAnsi="Arial" w:cs="Arial"/>
+          <w:sz w:val="28"/>
+          <w:szCs w:val="28"/>
+        </w:rPr>
+        <w:t>представлення</w:t>
+      </w:r>
+      <w:proofErr w:type="spellEnd"/>
+      <w:r>
+        <w:rPr>
+          <w:rFonts w:ascii="Arial" w:hAnsi="Arial" w:cs="Arial"/>
+          <w:sz w:val="28"/>
+          <w:szCs w:val="28"/>
+        </w:rPr>
+        <w:t xml:space="preserve"> </w:t>
+      </w:r>
+      <w:proofErr w:type="spellStart"/>
+      <w:r>
+        <w:rPr>
+          <w:rFonts w:ascii="Arial" w:hAnsi="Arial" w:cs="Arial"/>
+          <w:sz w:val="28"/>
+          <w:szCs w:val="28"/>
+        </w:rPr>
+        <w:t>цілих</w:t>
+      </w:r>
+      <w:proofErr w:type="spellEnd"/>
+      <w:r>
+        <w:rPr>
+          <w:rFonts w:ascii="Arial" w:hAnsi="Arial" w:cs="Arial"/>
+          <w:sz w:val="28"/>
+          <w:szCs w:val="28"/>
+        </w:rPr>
+        <w:t xml:space="preserve"> чисел в </w:t>
+      </w:r>
+      <w:proofErr w:type="spellStart"/>
+      <w:r>
+        <w:rPr>
+          <w:rFonts w:ascii="Arial" w:hAnsi="Arial" w:cs="Arial"/>
+          <w:sz w:val="28"/>
+          <w:szCs w:val="28"/>
+        </w:rPr>
+        <w:t>наступних</w:t>
+      </w:r>
+      <w:proofErr w:type="spellEnd"/>
+      <w:r>
+        <w:rPr>
+          <w:rFonts w:ascii="Arial" w:hAnsi="Arial" w:cs="Arial"/>
+          <w:sz w:val="28"/>
+          <w:szCs w:val="28"/>
+        </w:rPr>
+        <w:t xml:space="preserve"> форматах: </w:t>
       </w:r>
     </w:p>
     <w:p>
@@ -3868,15 +4933,51 @@
           <w:sz w:val="28"/>
           <w:szCs w:val="28"/>
         </w:rPr>
-        <w:t>“ddmmyy</w:t>
-      </w:r>
-      <w:r>
-        <w:rPr>
-          <w:rFonts w:ascii="Arial" w:hAnsi="Arial" w:cs="Arial"/>
-          <w:sz w:val="28"/>
-          <w:szCs w:val="28"/>
-        </w:rPr>
-        <w:t>y” у вигляді символьного рядка;</w:t>
+        <w:t>“</w:t>
+      </w:r>
+      <w:proofErr w:type="spellStart"/>
+      <w:r>
+        <w:rPr>
+          <w:rFonts w:ascii="Arial" w:hAnsi="Arial" w:cs="Arial"/>
+          <w:sz w:val="28"/>
+          <w:szCs w:val="28"/>
+        </w:rPr>
+        <w:t>ddmmyy</w:t>
+      </w:r>
+      <w:r>
+        <w:rPr>
+          <w:rFonts w:ascii="Arial" w:hAnsi="Arial" w:cs="Arial"/>
+          <w:sz w:val="28"/>
+          <w:szCs w:val="28"/>
+        </w:rPr>
+        <w:t>y</w:t>
+      </w:r>
+      <w:proofErr w:type="spellEnd"/>
+      <w:r>
+        <w:rPr>
+          <w:rFonts w:ascii="Arial" w:hAnsi="Arial" w:cs="Arial"/>
+          <w:sz w:val="28"/>
+          <w:szCs w:val="28"/>
+        </w:rPr>
+        <w:t xml:space="preserve">” у </w:t>
+      </w:r>
+      <w:proofErr w:type="spellStart"/>
+      <w:r>
+        <w:rPr>
+          <w:rFonts w:ascii="Arial" w:hAnsi="Arial" w:cs="Arial"/>
+          <w:sz w:val="28"/>
+          <w:szCs w:val="28"/>
+        </w:rPr>
+        <w:t>вигляді</w:t>
+      </w:r>
+      <w:proofErr w:type="spellEnd"/>
+      <w:r>
+        <w:rPr>
+          <w:rFonts w:ascii="Arial" w:hAnsi="Arial" w:cs="Arial"/>
+          <w:sz w:val="28"/>
+          <w:szCs w:val="28"/>
+        </w:rPr>
+        <w:t xml:space="preserve"> символьного рядка;</w:t>
       </w:r>
     </w:p>
     <w:p>
@@ -3910,7 +5011,43 @@
           <w:sz w:val="28"/>
           <w:szCs w:val="28"/>
         </w:rPr>
-        <w:t>A у однобайтовому форматі Byte;</w:t>
+        <w:t xml:space="preserve">A у однобайтовому </w:t>
+      </w:r>
+      <w:proofErr w:type="spellStart"/>
+      <w:r>
+        <w:rPr>
+          <w:rFonts w:ascii="Arial" w:hAnsi="Arial" w:cs="Arial"/>
+          <w:sz w:val="28"/>
+          <w:szCs w:val="28"/>
+        </w:rPr>
+        <w:t>форматі</w:t>
+      </w:r>
+      <w:proofErr w:type="spellEnd"/>
+      <w:r>
+        <w:rPr>
+          <w:rFonts w:ascii="Arial" w:hAnsi="Arial" w:cs="Arial"/>
+          <w:sz w:val="28"/>
+          <w:szCs w:val="28"/>
+        </w:rPr>
+        <w:t xml:space="preserve"> </w:t>
+      </w:r>
+      <w:proofErr w:type="spellStart"/>
+      <w:r>
+        <w:rPr>
+          <w:rFonts w:ascii="Arial" w:hAnsi="Arial" w:cs="Arial"/>
+          <w:sz w:val="28"/>
+          <w:szCs w:val="28"/>
+        </w:rPr>
+        <w:t>Byte</w:t>
+      </w:r>
+      <w:proofErr w:type="spellEnd"/>
+      <w:r>
+        <w:rPr>
+          <w:rFonts w:ascii="Arial" w:hAnsi="Arial" w:cs="Arial"/>
+          <w:sz w:val="28"/>
+          <w:szCs w:val="28"/>
+        </w:rPr>
+        <w:t>;</w:t>
       </w:r>
     </w:p>
     <w:p>
@@ -3944,7 +5081,43 @@
           <w:sz w:val="28"/>
           <w:szCs w:val="28"/>
         </w:rPr>
-        <w:t xml:space="preserve"> -B у двобайтовому формат Word;</w:t>
+        <w:t xml:space="preserve"> -B у </w:t>
+      </w:r>
+      <w:proofErr w:type="spellStart"/>
+      <w:r>
+        <w:rPr>
+          <w:rFonts w:ascii="Arial" w:hAnsi="Arial" w:cs="Arial"/>
+          <w:sz w:val="28"/>
+          <w:szCs w:val="28"/>
+        </w:rPr>
+        <w:t>двобайтовому</w:t>
+      </w:r>
+      <w:proofErr w:type="spellEnd"/>
+      <w:r>
+        <w:rPr>
+          <w:rFonts w:ascii="Arial" w:hAnsi="Arial" w:cs="Arial"/>
+          <w:sz w:val="28"/>
+          <w:szCs w:val="28"/>
+        </w:rPr>
+        <w:t xml:space="preserve"> формат </w:t>
+      </w:r>
+      <w:proofErr w:type="spellStart"/>
+      <w:r>
+        <w:rPr>
+          <w:rFonts w:ascii="Arial" w:hAnsi="Arial" w:cs="Arial"/>
+          <w:sz w:val="28"/>
+          <w:szCs w:val="28"/>
+        </w:rPr>
+        <w:t>Word</w:t>
+      </w:r>
+      <w:proofErr w:type="spellEnd"/>
+      <w:r>
+        <w:rPr>
+          <w:rFonts w:ascii="Arial" w:hAnsi="Arial" w:cs="Arial"/>
+          <w:sz w:val="28"/>
+          <w:szCs w:val="28"/>
+        </w:rPr>
+        <w:t>;</w:t>
       </w:r>
     </w:p>
     <w:p>
@@ -3970,15 +5143,87 @@
           <w:sz w:val="28"/>
           <w:szCs w:val="28"/>
         </w:rPr>
-        <w:t>числа A, B, C, -A , -B и -C у чоти</w:t>
-      </w:r>
-      <w:r>
-        <w:rPr>
-          <w:rFonts w:ascii="Arial" w:hAnsi="Arial" w:cs="Arial"/>
-          <w:sz w:val="28"/>
-          <w:szCs w:val="28"/>
-        </w:rPr>
-        <w:t>рьохбайтовому форматі Shortlnt;</w:t>
+        <w:t>числа A, B, C, -</w:t>
+      </w:r>
+      <w:proofErr w:type="gramStart"/>
+      <w:r>
+        <w:rPr>
+          <w:rFonts w:ascii="Arial" w:hAnsi="Arial" w:cs="Arial"/>
+          <w:sz w:val="28"/>
+          <w:szCs w:val="28"/>
+        </w:rPr>
+        <w:t>A ,</w:t>
+      </w:r>
+      <w:proofErr w:type="gramEnd"/>
+      <w:r>
+        <w:rPr>
+          <w:rFonts w:ascii="Arial" w:hAnsi="Arial" w:cs="Arial"/>
+          <w:sz w:val="28"/>
+          <w:szCs w:val="28"/>
+        </w:rPr>
+        <w:t xml:space="preserve"> -B и -C у </w:t>
+      </w:r>
+      <w:proofErr w:type="spellStart"/>
+      <w:r>
+        <w:rPr>
+          <w:rFonts w:ascii="Arial" w:hAnsi="Arial" w:cs="Arial"/>
+          <w:sz w:val="28"/>
+          <w:szCs w:val="28"/>
+        </w:rPr>
+        <w:t>чоти</w:t>
+      </w:r>
+      <w:r>
+        <w:rPr>
+          <w:rFonts w:ascii="Arial" w:hAnsi="Arial" w:cs="Arial"/>
+          <w:sz w:val="28"/>
+          <w:szCs w:val="28"/>
+        </w:rPr>
+        <w:t>рьохбайтовому</w:t>
+      </w:r>
+      <w:proofErr w:type="spellEnd"/>
+      <w:r>
+        <w:rPr>
+          <w:rFonts w:ascii="Arial" w:hAnsi="Arial" w:cs="Arial"/>
+          <w:sz w:val="28"/>
+          <w:szCs w:val="28"/>
+        </w:rPr>
+        <w:t xml:space="preserve"> </w:t>
+      </w:r>
+      <w:proofErr w:type="spellStart"/>
+      <w:r>
+        <w:rPr>
+          <w:rFonts w:ascii="Arial" w:hAnsi="Arial" w:cs="Arial"/>
+          <w:sz w:val="28"/>
+          <w:szCs w:val="28"/>
+        </w:rPr>
+        <w:t>форматі</w:t>
+      </w:r>
+      <w:proofErr w:type="spellEnd"/>
+      <w:r>
+        <w:rPr>
+          <w:rFonts w:ascii="Arial" w:hAnsi="Arial" w:cs="Arial"/>
+          <w:sz w:val="28"/>
+          <w:szCs w:val="28"/>
+        </w:rPr>
+        <w:t xml:space="preserve"> </w:t>
+      </w:r>
+      <w:proofErr w:type="spellStart"/>
+      <w:r>
+        <w:rPr>
+          <w:rFonts w:ascii="Arial" w:hAnsi="Arial" w:cs="Arial"/>
+          <w:sz w:val="28"/>
+          <w:szCs w:val="28"/>
+        </w:rPr>
+        <w:t>Shortlnt</w:t>
+      </w:r>
+      <w:proofErr w:type="spellEnd"/>
+      <w:r>
+        <w:rPr>
+          <w:rFonts w:ascii="Arial" w:hAnsi="Arial" w:cs="Arial"/>
+          <w:sz w:val="28"/>
+          <w:szCs w:val="28"/>
+        </w:rPr>
+        <w:t>;</w:t>
       </w:r>
     </w:p>
     <w:p>
@@ -4004,7 +5249,79 @@
           <w:sz w:val="28"/>
           <w:szCs w:val="28"/>
         </w:rPr>
-        <w:t>числа A, B, C, -A , -B и -C у восьмибайтовому форматі Longlnt;</w:t>
+        <w:t>числа A, B, C, -</w:t>
+      </w:r>
+      <w:proofErr w:type="gramStart"/>
+      <w:r>
+        <w:rPr>
+          <w:rFonts w:ascii="Arial" w:hAnsi="Arial" w:cs="Arial"/>
+          <w:sz w:val="28"/>
+          <w:szCs w:val="28"/>
+        </w:rPr>
+        <w:t>A ,</w:t>
+      </w:r>
+      <w:proofErr w:type="gramEnd"/>
+      <w:r>
+        <w:rPr>
+          <w:rFonts w:ascii="Arial" w:hAnsi="Arial" w:cs="Arial"/>
+          <w:sz w:val="28"/>
+          <w:szCs w:val="28"/>
+        </w:rPr>
+        <w:t xml:space="preserve"> -B и -C у </w:t>
+      </w:r>
+      <w:proofErr w:type="spellStart"/>
+      <w:r>
+        <w:rPr>
+          <w:rFonts w:ascii="Arial" w:hAnsi="Arial" w:cs="Arial"/>
+          <w:sz w:val="28"/>
+          <w:szCs w:val="28"/>
+        </w:rPr>
+        <w:t>восьмибайтовому</w:t>
+      </w:r>
+      <w:proofErr w:type="spellEnd"/>
+      <w:r>
+        <w:rPr>
+          <w:rFonts w:ascii="Arial" w:hAnsi="Arial" w:cs="Arial"/>
+          <w:sz w:val="28"/>
+          <w:szCs w:val="28"/>
+        </w:rPr>
+        <w:t xml:space="preserve"> </w:t>
+      </w:r>
+      <w:proofErr w:type="spellStart"/>
+      <w:r>
+        <w:rPr>
+          <w:rFonts w:ascii="Arial" w:hAnsi="Arial" w:cs="Arial"/>
+          <w:sz w:val="28"/>
+          <w:szCs w:val="28"/>
+        </w:rPr>
+        <w:t>форматі</w:t>
+      </w:r>
+      <w:proofErr w:type="spellEnd"/>
+      <w:r>
+        <w:rPr>
+          <w:rFonts w:ascii="Arial" w:hAnsi="Arial" w:cs="Arial"/>
+          <w:sz w:val="28"/>
+          <w:szCs w:val="28"/>
+        </w:rPr>
+        <w:t xml:space="preserve"> </w:t>
+      </w:r>
+      <w:proofErr w:type="spellStart"/>
+      <w:r>
+        <w:rPr>
+          <w:rFonts w:ascii="Arial" w:hAnsi="Arial" w:cs="Arial"/>
+          <w:sz w:val="28"/>
+          <w:szCs w:val="28"/>
+        </w:rPr>
+        <w:t>Longlnt</w:t>
+      </w:r>
+      <w:proofErr w:type="spellEnd"/>
+      <w:r>
+        <w:rPr>
+          <w:rFonts w:ascii="Arial" w:hAnsi="Arial" w:cs="Arial"/>
+          <w:sz w:val="28"/>
+          <w:szCs w:val="28"/>
+        </w:rPr>
+        <w:t>;</w:t>
       </w:r>
     </w:p>
     <w:p>
@@ -4062,7 +5379,25 @@
           <w:sz w:val="28"/>
           <w:szCs w:val="28"/>
         </w:rPr>
-        <w:t>” у вигляді символьного рядка</w:t>
+        <w:t xml:space="preserve">” у </w:t>
+      </w:r>
+      <w:proofErr w:type="spellStart"/>
+      <w:r>
+        <w:rPr>
+          <w:rFonts w:ascii="Arial" w:hAnsi="Arial" w:cs="Arial"/>
+          <w:sz w:val="28"/>
+          <w:szCs w:val="28"/>
+        </w:rPr>
+        <w:t>вигляді</w:t>
+      </w:r>
+      <w:proofErr w:type="spellEnd"/>
+      <w:r>
+        <w:rPr>
+          <w:rFonts w:ascii="Arial" w:hAnsi="Arial" w:cs="Arial"/>
+          <w:sz w:val="28"/>
+          <w:szCs w:val="28"/>
+        </w:rPr>
+        <w:t xml:space="preserve"> символьного рядка</w:t>
       </w:r>
     </w:p>
     <w:tbl>
@@ -4538,8 +5873,36 @@
           <w:sz w:val="28"/>
           <w:szCs w:val="28"/>
         </w:rPr>
-        <w:t xml:space="preserve"> у однобайтовому форматі Byte</w:t>
-      </w:r>
+        <w:t xml:space="preserve"> у однобайтовому </w:t>
+      </w:r>
+      <w:proofErr w:type="spellStart"/>
+      <w:r>
+        <w:rPr>
+          <w:rFonts w:ascii="Arial" w:hAnsi="Arial" w:cs="Arial"/>
+          <w:sz w:val="28"/>
+          <w:szCs w:val="28"/>
+        </w:rPr>
+        <w:t>форматі</w:t>
+      </w:r>
+      <w:proofErr w:type="spellEnd"/>
+      <w:r>
+        <w:rPr>
+          <w:rFonts w:ascii="Arial" w:hAnsi="Arial" w:cs="Arial"/>
+          <w:sz w:val="28"/>
+          <w:szCs w:val="28"/>
+        </w:rPr>
+        <w:t xml:space="preserve"> </w:t>
+      </w:r>
+      <w:proofErr w:type="spellStart"/>
+      <w:r>
+        <w:rPr>
+          <w:rFonts w:ascii="Arial" w:hAnsi="Arial" w:cs="Arial"/>
+          <w:sz w:val="28"/>
+          <w:szCs w:val="28"/>
+        </w:rPr>
+        <w:t>Byte</w:t>
+      </w:r>
+      <w:proofErr w:type="spellEnd"/>
       <w:r>
         <w:rPr>
           <w:rFonts w:ascii="Arial" w:hAnsi="Arial" w:cs="Arial"/>
@@ -4882,7 +6245,25 @@
           <w:sz w:val="28"/>
           <w:szCs w:val="28"/>
         </w:rPr>
-        <w:t xml:space="preserve"> у двобайтовому формат</w:t>
+        <w:t xml:space="preserve"> у </w:t>
+      </w:r>
+      <w:proofErr w:type="spellStart"/>
+      <w:r>
+        <w:rPr>
+          <w:rFonts w:ascii="Arial" w:hAnsi="Arial" w:cs="Arial"/>
+          <w:sz w:val="28"/>
+          <w:szCs w:val="28"/>
+        </w:rPr>
+        <w:t>двобайтовому</w:t>
+      </w:r>
+      <w:proofErr w:type="spellEnd"/>
+      <w:r>
+        <w:rPr>
+          <w:rFonts w:ascii="Arial" w:hAnsi="Arial" w:cs="Arial"/>
+          <w:sz w:val="28"/>
+          <w:szCs w:val="28"/>
+        </w:rPr>
+        <w:t xml:space="preserve"> формат</w:t>
       </w:r>
       <w:r>
         <w:rPr>
@@ -4899,8 +6280,18 @@
           <w:sz w:val="28"/>
           <w:szCs w:val="28"/>
         </w:rPr>
-        <w:t xml:space="preserve"> Word</w:t>
-      </w:r>
+        <w:t xml:space="preserve"> </w:t>
+      </w:r>
+      <w:proofErr w:type="spellStart"/>
+      <w:r>
+        <w:rPr>
+          <w:rFonts w:ascii="Arial" w:hAnsi="Arial" w:cs="Arial"/>
+          <w:sz w:val="28"/>
+          <w:szCs w:val="28"/>
+        </w:rPr>
+        <w:t>Word</w:t>
+      </w:r>
+      <w:proofErr w:type="spellEnd"/>
     </w:p>
     <w:tbl>
       <w:tblPr>
@@ -5461,6 +6852,7 @@
           <w:sz w:val="28"/>
           <w:szCs w:val="28"/>
         </w:rPr>
+        <w:lastRenderedPageBreak/>
         <w:t>числа A</w:t>
       </w:r>
       <w:r>
@@ -5521,15 +6913,34 @@
           <w:szCs w:val="28"/>
           <w:lang w:val="en-US"/>
         </w:rPr>
-        <w:t xml:space="preserve"> = -22</w:t>
-      </w:r>
-      <w:r>
-        <w:rPr>
-          <w:rFonts w:ascii="Arial" w:hAnsi="Arial" w:cs="Arial"/>
-          <w:sz w:val="28"/>
-          <w:szCs w:val="28"/>
-        </w:rPr>
-        <w:t xml:space="preserve"> , -B</w:t>
+        <w:t xml:space="preserve"> = -</w:t>
+      </w:r>
+      <w:proofErr w:type="gramStart"/>
+      <w:r>
+        <w:rPr>
+          <w:rFonts w:ascii="Arial" w:hAnsi="Arial" w:cs="Arial"/>
+          <w:sz w:val="28"/>
+          <w:szCs w:val="28"/>
+          <w:lang w:val="en-US"/>
+        </w:rPr>
+        <w:t>22</w:t>
+      </w:r>
+      <w:r>
+        <w:rPr>
+          <w:rFonts w:ascii="Arial" w:hAnsi="Arial" w:cs="Arial"/>
+          <w:sz w:val="28"/>
+          <w:szCs w:val="28"/>
+        </w:rPr>
+        <w:t xml:space="preserve"> ,</w:t>
+      </w:r>
+      <w:proofErr w:type="gramEnd"/>
+      <w:r>
+        <w:rPr>
+          <w:rFonts w:ascii="Arial" w:hAnsi="Arial" w:cs="Arial"/>
+          <w:sz w:val="28"/>
+          <w:szCs w:val="28"/>
+        </w:rPr>
+        <w:t xml:space="preserve"> -B</w:t>
       </w:r>
       <w:r>
         <w:rPr>
@@ -5571,8 +6982,54 @@
           <w:sz w:val="28"/>
           <w:szCs w:val="28"/>
         </w:rPr>
-        <w:t xml:space="preserve"> у чотирьохбайтовому форматі Shortlnt</w:t>
-      </w:r>
+        <w:t xml:space="preserve"> у </w:t>
+      </w:r>
+      <w:proofErr w:type="spellStart"/>
+      <w:r>
+        <w:rPr>
+          <w:rFonts w:ascii="Arial" w:hAnsi="Arial" w:cs="Arial"/>
+          <w:sz w:val="28"/>
+          <w:szCs w:val="28"/>
+        </w:rPr>
+        <w:t>чотирьохбайтовому</w:t>
+      </w:r>
+      <w:proofErr w:type="spellEnd"/>
+      <w:r>
+        <w:rPr>
+          <w:rFonts w:ascii="Arial" w:hAnsi="Arial" w:cs="Arial"/>
+          <w:sz w:val="28"/>
+          <w:szCs w:val="28"/>
+        </w:rPr>
+        <w:t xml:space="preserve"> </w:t>
+      </w:r>
+      <w:proofErr w:type="spellStart"/>
+      <w:r>
+        <w:rPr>
+          <w:rFonts w:ascii="Arial" w:hAnsi="Arial" w:cs="Arial"/>
+          <w:sz w:val="28"/>
+          <w:szCs w:val="28"/>
+        </w:rPr>
+        <w:t>форматі</w:t>
+      </w:r>
+      <w:proofErr w:type="spellEnd"/>
+      <w:r>
+        <w:rPr>
+          <w:rFonts w:ascii="Arial" w:hAnsi="Arial" w:cs="Arial"/>
+          <w:sz w:val="28"/>
+          <w:szCs w:val="28"/>
+        </w:rPr>
+        <w:t xml:space="preserve"> </w:t>
+      </w:r>
+      <w:proofErr w:type="spellStart"/>
+      <w:r>
+        <w:rPr>
+          <w:rFonts w:ascii="Arial" w:hAnsi="Arial" w:cs="Arial"/>
+          <w:sz w:val="28"/>
+          <w:szCs w:val="28"/>
+        </w:rPr>
+        <w:t>Shortlnt</w:t>
+      </w:r>
+      <w:proofErr w:type="spellEnd"/>
     </w:p>
     <w:tbl>
       <w:tblPr>
@@ -6472,15 +7929,34 @@
           <w:szCs w:val="28"/>
           <w:lang w:val="en-US"/>
         </w:rPr>
-        <w:t xml:space="preserve"> = -22</w:t>
-      </w:r>
-      <w:r>
-        <w:rPr>
-          <w:rFonts w:ascii="Arial" w:hAnsi="Arial" w:cs="Arial"/>
-          <w:sz w:val="28"/>
-          <w:szCs w:val="28"/>
-        </w:rPr>
-        <w:t xml:space="preserve"> , -B</w:t>
+        <w:t xml:space="preserve"> = -</w:t>
+      </w:r>
+      <w:proofErr w:type="gramStart"/>
+      <w:r>
+        <w:rPr>
+          <w:rFonts w:ascii="Arial" w:hAnsi="Arial" w:cs="Arial"/>
+          <w:sz w:val="28"/>
+          <w:szCs w:val="28"/>
+          <w:lang w:val="en-US"/>
+        </w:rPr>
+        <w:t>22</w:t>
+      </w:r>
+      <w:r>
+        <w:rPr>
+          <w:rFonts w:ascii="Arial" w:hAnsi="Arial" w:cs="Arial"/>
+          <w:sz w:val="28"/>
+          <w:szCs w:val="28"/>
+        </w:rPr>
+        <w:t xml:space="preserve"> ,</w:t>
+      </w:r>
+      <w:proofErr w:type="gramEnd"/>
+      <w:r>
+        <w:rPr>
+          <w:rFonts w:ascii="Arial" w:hAnsi="Arial" w:cs="Arial"/>
+          <w:sz w:val="28"/>
+          <w:szCs w:val="28"/>
+        </w:rPr>
+        <w:t xml:space="preserve"> -B</w:t>
       </w:r>
       <w:r>
         <w:rPr>
@@ -6569,14 +8045,52 @@
         </w:rPr>
         <w:t xml:space="preserve"> </w:t>
       </w:r>
-      <w:r>
-        <w:rPr>
-          <w:rFonts w:ascii="Arial" w:hAnsi="Arial" w:cs="Arial"/>
-          <w:sz w:val="28"/>
-          <w:szCs w:val="28"/>
-        </w:rPr>
-        <w:t>восьмибайтовому форматі Longlnt</w:t>
-      </w:r>
+      <w:proofErr w:type="spellStart"/>
+      <w:r>
+        <w:rPr>
+          <w:rFonts w:ascii="Arial" w:hAnsi="Arial" w:cs="Arial"/>
+          <w:sz w:val="28"/>
+          <w:szCs w:val="28"/>
+        </w:rPr>
+        <w:t>восьмибайтовому</w:t>
+      </w:r>
+      <w:proofErr w:type="spellEnd"/>
+      <w:r>
+        <w:rPr>
+          <w:rFonts w:ascii="Arial" w:hAnsi="Arial" w:cs="Arial"/>
+          <w:sz w:val="28"/>
+          <w:szCs w:val="28"/>
+        </w:rPr>
+        <w:t xml:space="preserve"> </w:t>
+      </w:r>
+      <w:proofErr w:type="spellStart"/>
+      <w:r>
+        <w:rPr>
+          <w:rFonts w:ascii="Arial" w:hAnsi="Arial" w:cs="Arial"/>
+          <w:sz w:val="28"/>
+          <w:szCs w:val="28"/>
+        </w:rPr>
+        <w:t>форматі</w:t>
+      </w:r>
+      <w:proofErr w:type="spellEnd"/>
+      <w:r>
+        <w:rPr>
+          <w:rFonts w:ascii="Arial" w:hAnsi="Arial" w:cs="Arial"/>
+          <w:sz w:val="28"/>
+          <w:szCs w:val="28"/>
+        </w:rPr>
+        <w:t xml:space="preserve"> </w:t>
+      </w:r>
+      <w:proofErr w:type="spellStart"/>
+      <w:r>
+        <w:rPr>
+          <w:rFonts w:ascii="Arial" w:hAnsi="Arial" w:cs="Arial"/>
+          <w:sz w:val="28"/>
+          <w:szCs w:val="28"/>
+        </w:rPr>
+        <w:t>Longlnt</w:t>
+      </w:r>
+      <w:proofErr w:type="spellEnd"/>
     </w:p>
     <w:tbl>
       <w:tblPr>
@@ -7548,6 +9062,7 @@
           <w:lang w:val="uk-UA"/>
         </w:rPr>
       </w:pPr>
+      <w:proofErr w:type="spellStart"/>
       <w:r>
         <w:rPr>
           <w:rFonts w:ascii="Arial" w:hAnsi="Arial" w:cs="Arial"/>
@@ -7555,7 +9070,16 @@
           <w:szCs w:val="28"/>
         </w:rPr>
         <w:lastRenderedPageBreak/>
-        <w:t>Представити числа D</w:t>
+        <w:t>Представити</w:t>
+      </w:r>
+      <w:proofErr w:type="spellEnd"/>
+      <w:r>
+        <w:rPr>
+          <w:rFonts w:ascii="Arial" w:hAnsi="Arial" w:cs="Arial"/>
+          <w:sz w:val="28"/>
+          <w:szCs w:val="28"/>
+        </w:rPr>
+        <w:t xml:space="preserve"> числа D</w:t>
       </w:r>
       <w:r>
         <w:rPr>
@@ -7623,8 +9147,36 @@
           <w:sz w:val="28"/>
           <w:szCs w:val="28"/>
         </w:rPr>
-        <w:t xml:space="preserve"> у нормалізованому вигляді</w:t>
-      </w:r>
+        <w:t xml:space="preserve"> у </w:t>
+      </w:r>
+      <w:proofErr w:type="spellStart"/>
+      <w:r>
+        <w:rPr>
+          <w:rFonts w:ascii="Arial" w:hAnsi="Arial" w:cs="Arial"/>
+          <w:sz w:val="28"/>
+          <w:szCs w:val="28"/>
+        </w:rPr>
+        <w:t>нормалізованому</w:t>
+      </w:r>
+      <w:proofErr w:type="spellEnd"/>
+      <w:r>
+        <w:rPr>
+          <w:rFonts w:ascii="Arial" w:hAnsi="Arial" w:cs="Arial"/>
+          <w:sz w:val="28"/>
+          <w:szCs w:val="28"/>
+        </w:rPr>
+        <w:t xml:space="preserve"> </w:t>
+      </w:r>
+      <w:proofErr w:type="spellStart"/>
+      <w:r>
+        <w:rPr>
+          <w:rFonts w:ascii="Arial" w:hAnsi="Arial" w:cs="Arial"/>
+          <w:sz w:val="28"/>
+          <w:szCs w:val="28"/>
+        </w:rPr>
+        <w:t>вигляді</w:t>
+      </w:r>
+      <w:proofErr w:type="spellEnd"/>
       <w:r>
         <w:rPr>
           <w:rFonts w:ascii="Arial" w:hAnsi="Arial" w:cs="Arial"/>
@@ -7680,7 +9232,17 @@
           <w:szCs w:val="28"/>
           <w:lang w:val="en-US"/>
         </w:rPr>
-        <w:t>A = ZN * M * N</w:t>
+        <w:t xml:space="preserve">A = ZN * M * </w:t>
+      </w:r>
+      <w:proofErr w:type="spellStart"/>
+      <w:r>
+        <w:rPr>
+          <w:rFonts w:ascii="Arial" w:hAnsi="Arial" w:cs="Arial"/>
+          <w:sz w:val="28"/>
+          <w:szCs w:val="28"/>
+          <w:lang w:val="en-US"/>
+        </w:rPr>
+        <w:t>N</w:t>
       </w:r>
       <w:r>
         <w:rPr>
@@ -7692,6 +9254,7 @@
         </w:rPr>
         <w:t>q</w:t>
       </w:r>
+      <w:proofErr w:type="spellEnd"/>
     </w:p>
     <w:p>
       <w:pPr>
@@ -7791,13 +9354,25 @@
         </w:rPr>
         <w:t xml:space="preserve">M – </w:t>
       </w:r>
-      <w:r>
-        <w:rPr>
-          <w:rFonts w:ascii="Arial" w:hAnsi="Arial" w:cs="Arial"/>
-          <w:sz w:val="28"/>
-          <w:szCs w:val="28"/>
-        </w:rPr>
-        <w:t>мантіса числа;</w:t>
+      <w:proofErr w:type="spellStart"/>
+      <w:proofErr w:type="gramStart"/>
+      <w:r>
+        <w:rPr>
+          <w:rFonts w:ascii="Arial" w:hAnsi="Arial" w:cs="Arial"/>
+          <w:sz w:val="28"/>
+          <w:szCs w:val="28"/>
+        </w:rPr>
+        <w:t>мантіса</w:t>
+      </w:r>
+      <w:proofErr w:type="spellEnd"/>
+      <w:proofErr w:type="gramEnd"/>
+      <w:r>
+        <w:rPr>
+          <w:rFonts w:ascii="Arial" w:hAnsi="Arial" w:cs="Arial"/>
+          <w:sz w:val="28"/>
+          <w:szCs w:val="28"/>
+        </w:rPr>
+        <w:t xml:space="preserve"> числа;</w:t>
       </w:r>
     </w:p>
     <w:p>
@@ -7819,13 +9394,23 @@
         </w:rPr>
         <w:t xml:space="preserve">N – </w:t>
       </w:r>
-      <w:r>
-        <w:rPr>
-          <w:rFonts w:ascii="Arial" w:hAnsi="Arial" w:cs="Arial"/>
-          <w:sz w:val="28"/>
-          <w:szCs w:val="28"/>
-        </w:rPr>
-        <w:t>основа системи числення;</w:t>
+      <w:proofErr w:type="gramStart"/>
+      <w:r>
+        <w:rPr>
+          <w:rFonts w:ascii="Arial" w:hAnsi="Arial" w:cs="Arial"/>
+          <w:sz w:val="28"/>
+          <w:szCs w:val="28"/>
+        </w:rPr>
+        <w:t>основа</w:t>
+      </w:r>
+      <w:proofErr w:type="gramEnd"/>
+      <w:r>
+        <w:rPr>
+          <w:rFonts w:ascii="Arial" w:hAnsi="Arial" w:cs="Arial"/>
+          <w:sz w:val="28"/>
+          <w:szCs w:val="28"/>
+        </w:rPr>
+        <w:t xml:space="preserve"> системи числення;</w:t>
       </w:r>
     </w:p>
     <w:p>
@@ -7847,13 +9432,23 @@
         </w:rPr>
         <w:t xml:space="preserve">q – </w:t>
       </w:r>
-      <w:r>
-        <w:rPr>
-          <w:rFonts w:ascii="Arial" w:hAnsi="Arial" w:cs="Arial"/>
-          <w:sz w:val="28"/>
-          <w:szCs w:val="28"/>
-        </w:rPr>
-        <w:t>показник;</w:t>
+      <w:proofErr w:type="gramStart"/>
+      <w:r>
+        <w:rPr>
+          <w:rFonts w:ascii="Arial" w:hAnsi="Arial" w:cs="Arial"/>
+          <w:sz w:val="28"/>
+          <w:szCs w:val="28"/>
+        </w:rPr>
+        <w:t>показник</w:t>
+      </w:r>
+      <w:proofErr w:type="gramEnd"/>
+      <w:r>
+        <w:rPr>
+          <w:rFonts w:ascii="Arial" w:hAnsi="Arial" w:cs="Arial"/>
+          <w:sz w:val="28"/>
+          <w:szCs w:val="28"/>
+        </w:rPr>
+        <w:t>;</w:t>
       </w:r>
     </w:p>
     <w:p>
@@ -8761,7 +10356,25 @@
           <w:sz w:val="28"/>
           <w:szCs w:val="28"/>
         </w:rPr>
-        <w:t xml:space="preserve"> – це </w:t>
+        <w:t xml:space="preserve"> – </w:t>
+      </w:r>
+      <w:proofErr w:type="gramStart"/>
+      <w:r>
+        <w:rPr>
+          <w:rFonts w:ascii="Arial" w:hAnsi="Arial" w:cs="Arial"/>
+          <w:sz w:val="28"/>
+          <w:szCs w:val="28"/>
+        </w:rPr>
+        <w:t>це</w:t>
+      </w:r>
+      <w:proofErr w:type="gramEnd"/>
+      <w:r>
+        <w:rPr>
+          <w:rFonts w:ascii="Arial" w:hAnsi="Arial" w:cs="Arial"/>
+          <w:sz w:val="28"/>
+          <w:szCs w:val="28"/>
+        </w:rPr>
+        <w:t xml:space="preserve"> </w:t>
       </w:r>
       <w:r>
         <w:rPr>
@@ -9238,7 +10851,67 @@
           <w:szCs w:val="28"/>
           <w:lang w:val="uk-UA"/>
         </w:rPr>
-        <w:t xml:space="preserve"> в у чотирьохбайтовому форматі Single (float); </w:t>
+        <w:t xml:space="preserve"> в у </w:t>
+      </w:r>
+      <w:proofErr w:type="spellStart"/>
+      <w:r>
+        <w:rPr>
+          <w:rFonts w:ascii="Arial" w:hAnsi="Arial" w:cs="Arial"/>
+          <w:sz w:val="28"/>
+          <w:szCs w:val="28"/>
+          <w:lang w:val="uk-UA"/>
+        </w:rPr>
+        <w:t>чотирьохбайтовому</w:t>
+      </w:r>
+      <w:proofErr w:type="spellEnd"/>
+      <w:r>
+        <w:rPr>
+          <w:rFonts w:ascii="Arial" w:hAnsi="Arial" w:cs="Arial"/>
+          <w:sz w:val="28"/>
+          <w:szCs w:val="28"/>
+          <w:lang w:val="uk-UA"/>
+        </w:rPr>
+        <w:t xml:space="preserve"> форматі </w:t>
+      </w:r>
+      <w:proofErr w:type="spellStart"/>
+      <w:r>
+        <w:rPr>
+          <w:rFonts w:ascii="Arial" w:hAnsi="Arial" w:cs="Arial"/>
+          <w:sz w:val="28"/>
+          <w:szCs w:val="28"/>
+          <w:lang w:val="uk-UA"/>
+        </w:rPr>
+        <w:t>Single</w:t>
+      </w:r>
+      <w:proofErr w:type="spellEnd"/>
+      <w:r>
+        <w:rPr>
+          <w:rFonts w:ascii="Arial" w:hAnsi="Arial" w:cs="Arial"/>
+          <w:sz w:val="28"/>
+          <w:szCs w:val="28"/>
+          <w:lang w:val="uk-UA"/>
+        </w:rPr>
+        <w:t xml:space="preserve"> (</w:t>
+      </w:r>
+      <w:proofErr w:type="spellStart"/>
+      <w:r>
+        <w:rPr>
+          <w:rFonts w:ascii="Arial" w:hAnsi="Arial" w:cs="Arial"/>
+          <w:sz w:val="28"/>
+          <w:szCs w:val="28"/>
+          <w:lang w:val="uk-UA"/>
+        </w:rPr>
+        <w:t>float</w:t>
+      </w:r>
+      <w:proofErr w:type="spellEnd"/>
+      <w:r>
+        <w:rPr>
+          <w:rFonts w:ascii="Arial" w:hAnsi="Arial" w:cs="Arial"/>
+          <w:sz w:val="28"/>
+          <w:szCs w:val="28"/>
+          <w:lang w:val="uk-UA"/>
+        </w:rPr>
+        <w:t xml:space="preserve">); </w:t>
       </w:r>
     </w:p>
     <w:p>
@@ -9317,7 +10990,67 @@
           <w:szCs w:val="28"/>
           <w:lang w:val="uk-UA"/>
         </w:rPr>
-        <w:t xml:space="preserve"> у восьмибайтовому форматі Double (double); </w:t>
+        <w:t xml:space="preserve"> у </w:t>
+      </w:r>
+      <w:proofErr w:type="spellStart"/>
+      <w:r>
+        <w:rPr>
+          <w:rFonts w:ascii="Arial" w:hAnsi="Arial" w:cs="Arial"/>
+          <w:sz w:val="28"/>
+          <w:szCs w:val="28"/>
+          <w:lang w:val="uk-UA"/>
+        </w:rPr>
+        <w:t>восьмибайтовому</w:t>
+      </w:r>
+      <w:proofErr w:type="spellEnd"/>
+      <w:r>
+        <w:rPr>
+          <w:rFonts w:ascii="Arial" w:hAnsi="Arial" w:cs="Arial"/>
+          <w:sz w:val="28"/>
+          <w:szCs w:val="28"/>
+          <w:lang w:val="uk-UA"/>
+        </w:rPr>
+        <w:t xml:space="preserve"> форматі </w:t>
+      </w:r>
+      <w:proofErr w:type="spellStart"/>
+      <w:r>
+        <w:rPr>
+          <w:rFonts w:ascii="Arial" w:hAnsi="Arial" w:cs="Arial"/>
+          <w:sz w:val="28"/>
+          <w:szCs w:val="28"/>
+          <w:lang w:val="uk-UA"/>
+        </w:rPr>
+        <w:t>Double</w:t>
+      </w:r>
+      <w:proofErr w:type="spellEnd"/>
+      <w:r>
+        <w:rPr>
+          <w:rFonts w:ascii="Arial" w:hAnsi="Arial" w:cs="Arial"/>
+          <w:sz w:val="28"/>
+          <w:szCs w:val="28"/>
+          <w:lang w:val="uk-UA"/>
+        </w:rPr>
+        <w:t xml:space="preserve"> (</w:t>
+      </w:r>
+      <w:proofErr w:type="spellStart"/>
+      <w:r>
+        <w:rPr>
+          <w:rFonts w:ascii="Arial" w:hAnsi="Arial" w:cs="Arial"/>
+          <w:sz w:val="28"/>
+          <w:szCs w:val="28"/>
+          <w:lang w:val="uk-UA"/>
+        </w:rPr>
+        <w:t>double</w:t>
+      </w:r>
+      <w:proofErr w:type="spellEnd"/>
+      <w:r>
+        <w:rPr>
+          <w:rFonts w:ascii="Arial" w:hAnsi="Arial" w:cs="Arial"/>
+          <w:sz w:val="28"/>
+          <w:szCs w:val="28"/>
+          <w:lang w:val="uk-UA"/>
+        </w:rPr>
+        <w:t xml:space="preserve">); </w:t>
       </w:r>
     </w:p>
     <w:p>
@@ -9378,16 +11111,87 @@
           <w:szCs w:val="28"/>
           <w:lang w:val="uk-UA"/>
         </w:rPr>
-        <w:t xml:space="preserve"> у десятибайтовому</w:t>
-      </w:r>
-      <w:r>
-        <w:rPr>
-          <w:rFonts w:ascii="Arial" w:hAnsi="Arial" w:cs="Arial"/>
-          <w:sz w:val="28"/>
-          <w:szCs w:val="28"/>
-          <w:lang w:val="uk-UA"/>
-        </w:rPr>
-        <w:t xml:space="preserve"> форматі Extended (long double)</w:t>
+        <w:t xml:space="preserve"> у </w:t>
+      </w:r>
+      <w:proofErr w:type="spellStart"/>
+      <w:r>
+        <w:rPr>
+          <w:rFonts w:ascii="Arial" w:hAnsi="Arial" w:cs="Arial"/>
+          <w:sz w:val="28"/>
+          <w:szCs w:val="28"/>
+          <w:lang w:val="uk-UA"/>
+        </w:rPr>
+        <w:t>десятибайтовому</w:t>
+      </w:r>
+      <w:proofErr w:type="spellEnd"/>
+      <w:r>
+        <w:rPr>
+          <w:rFonts w:ascii="Arial" w:hAnsi="Arial" w:cs="Arial"/>
+          <w:sz w:val="28"/>
+          <w:szCs w:val="28"/>
+          <w:lang w:val="uk-UA"/>
+        </w:rPr>
+        <w:t xml:space="preserve"> форматі </w:t>
+      </w:r>
+      <w:proofErr w:type="spellStart"/>
+      <w:r>
+        <w:rPr>
+          <w:rFonts w:ascii="Arial" w:hAnsi="Arial" w:cs="Arial"/>
+          <w:sz w:val="28"/>
+          <w:szCs w:val="28"/>
+          <w:lang w:val="uk-UA"/>
+        </w:rPr>
+        <w:t>Extended</w:t>
+      </w:r>
+      <w:proofErr w:type="spellEnd"/>
+      <w:r>
+        <w:rPr>
+          <w:rFonts w:ascii="Arial" w:hAnsi="Arial" w:cs="Arial"/>
+          <w:sz w:val="28"/>
+          <w:szCs w:val="28"/>
+          <w:lang w:val="uk-UA"/>
+        </w:rPr>
+        <w:t xml:space="preserve"> (</w:t>
+      </w:r>
+      <w:proofErr w:type="spellStart"/>
+      <w:r>
+        <w:rPr>
+          <w:rFonts w:ascii="Arial" w:hAnsi="Arial" w:cs="Arial"/>
+          <w:sz w:val="28"/>
+          <w:szCs w:val="28"/>
+          <w:lang w:val="uk-UA"/>
+        </w:rPr>
+        <w:t>long</w:t>
+      </w:r>
+      <w:proofErr w:type="spellEnd"/>
+      <w:r>
+        <w:rPr>
+          <w:rFonts w:ascii="Arial" w:hAnsi="Arial" w:cs="Arial"/>
+          <w:sz w:val="28"/>
+          <w:szCs w:val="28"/>
+          <w:lang w:val="uk-UA"/>
+        </w:rPr>
+        <w:t xml:space="preserve"> </w:t>
+      </w:r>
+      <w:proofErr w:type="spellStart"/>
+      <w:r>
+        <w:rPr>
+          <w:rFonts w:ascii="Arial" w:hAnsi="Arial" w:cs="Arial"/>
+          <w:sz w:val="28"/>
+          <w:szCs w:val="28"/>
+          <w:lang w:val="uk-UA"/>
+        </w:rPr>
+        <w:t>double</w:t>
+      </w:r>
+      <w:proofErr w:type="spellEnd"/>
+      <w:r>
+        <w:rPr>
+          <w:rFonts w:ascii="Arial" w:hAnsi="Arial" w:cs="Arial"/>
+          <w:sz w:val="28"/>
+          <w:szCs w:val="28"/>
+          <w:lang w:val="uk-UA"/>
+        </w:rPr>
+        <w:t>)</w:t>
       </w:r>
       <w:r>
         <w:rPr>
@@ -9482,7 +11286,67 @@
           <w:szCs w:val="28"/>
           <w:lang w:val="uk-UA"/>
         </w:rPr>
-        <w:t xml:space="preserve"> в у чотирьохбайтовому форматі Single (float)</w:t>
+        <w:t xml:space="preserve"> в у </w:t>
+      </w:r>
+      <w:proofErr w:type="spellStart"/>
+      <w:r>
+        <w:rPr>
+          <w:rFonts w:ascii="Arial" w:hAnsi="Arial" w:cs="Arial"/>
+          <w:sz w:val="28"/>
+          <w:szCs w:val="28"/>
+          <w:lang w:val="uk-UA"/>
+        </w:rPr>
+        <w:t>чотирьохбайтовому</w:t>
+      </w:r>
+      <w:proofErr w:type="spellEnd"/>
+      <w:r>
+        <w:rPr>
+          <w:rFonts w:ascii="Arial" w:hAnsi="Arial" w:cs="Arial"/>
+          <w:sz w:val="28"/>
+          <w:szCs w:val="28"/>
+          <w:lang w:val="uk-UA"/>
+        </w:rPr>
+        <w:t xml:space="preserve"> форматі </w:t>
+      </w:r>
+      <w:proofErr w:type="spellStart"/>
+      <w:r>
+        <w:rPr>
+          <w:rFonts w:ascii="Arial" w:hAnsi="Arial" w:cs="Arial"/>
+          <w:sz w:val="28"/>
+          <w:szCs w:val="28"/>
+          <w:lang w:val="uk-UA"/>
+        </w:rPr>
+        <w:t>Single</w:t>
+      </w:r>
+      <w:proofErr w:type="spellEnd"/>
+      <w:r>
+        <w:rPr>
+          <w:rFonts w:ascii="Arial" w:hAnsi="Arial" w:cs="Arial"/>
+          <w:sz w:val="28"/>
+          <w:szCs w:val="28"/>
+          <w:lang w:val="uk-UA"/>
+        </w:rPr>
+        <w:t xml:space="preserve"> (</w:t>
+      </w:r>
+      <w:proofErr w:type="spellStart"/>
+      <w:r>
+        <w:rPr>
+          <w:rFonts w:ascii="Arial" w:hAnsi="Arial" w:cs="Arial"/>
+          <w:sz w:val="28"/>
+          <w:szCs w:val="28"/>
+          <w:lang w:val="uk-UA"/>
+        </w:rPr>
+        <w:t>float</w:t>
+      </w:r>
+      <w:proofErr w:type="spellEnd"/>
+      <w:r>
+        <w:rPr>
+          <w:rFonts w:ascii="Arial" w:hAnsi="Arial" w:cs="Arial"/>
+          <w:sz w:val="28"/>
+          <w:szCs w:val="28"/>
+          <w:lang w:val="uk-UA"/>
+        </w:rPr>
+        <w:t>)</w:t>
       </w:r>
       <w:r>
         <w:rPr>
@@ -9791,14 +11655,25 @@
           <w:lang w:val="en-US"/>
         </w:rPr>
       </w:pPr>
-      <w:r>
-        <w:rPr>
-          <w:rFonts w:ascii="Arial" w:hAnsi="Arial" w:cs="Arial"/>
-          <w:sz w:val="28"/>
-          <w:szCs w:val="28"/>
-          <w:lang w:val="uk-UA"/>
-        </w:rPr>
-        <w:t xml:space="preserve">Мантіса: </w:t>
+      <w:proofErr w:type="spellStart"/>
+      <w:r>
+        <w:rPr>
+          <w:rFonts w:ascii="Arial" w:hAnsi="Arial" w:cs="Arial"/>
+          <w:sz w:val="28"/>
+          <w:szCs w:val="28"/>
+          <w:lang w:val="uk-UA"/>
+        </w:rPr>
+        <w:t>Мантіса</w:t>
+      </w:r>
+      <w:proofErr w:type="spellEnd"/>
+      <w:r>
+        <w:rPr>
+          <w:rFonts w:ascii="Arial" w:hAnsi="Arial" w:cs="Arial"/>
+          <w:sz w:val="28"/>
+          <w:szCs w:val="28"/>
+          <w:lang w:val="uk-UA"/>
+        </w:rPr>
+        <w:t xml:space="preserve">: </w:t>
       </w:r>
       <w:r>
         <w:rPr>
@@ -10201,6 +12076,7 @@
             <w:pPr>
               <w:jc w:val="center"/>
             </w:pPr>
+            <w:proofErr w:type="spellStart"/>
             <w:r>
               <w:rPr>
                 <w:rFonts w:ascii="Arial" w:hAnsi="Arial" w:cs="Arial"/>
@@ -10209,6 +12085,7 @@
               </w:rPr>
               <w:t>Мантіса</w:t>
             </w:r>
+            <w:proofErr w:type="spellEnd"/>
           </w:p>
         </w:tc>
       </w:tr>
@@ -10755,6 +12632,7 @@
             <w:pPr>
               <w:jc w:val="center"/>
             </w:pPr>
+            <w:proofErr w:type="spellStart"/>
             <w:r>
               <w:rPr>
                 <w:rFonts w:ascii="Arial" w:hAnsi="Arial" w:cs="Arial"/>
@@ -10763,6 +12641,7 @@
               </w:rPr>
               <w:t>Мантіса</w:t>
             </w:r>
+            <w:proofErr w:type="spellEnd"/>
           </w:p>
         </w:tc>
       </w:tr>
@@ -10808,16 +12687,7 @@
           <w:szCs w:val="28"/>
           <w:lang w:val="uk-UA"/>
         </w:rPr>
-        <w:t>1</w:t>
-      </w:r>
-      <w:r>
-        <w:rPr>
-          <w:rFonts w:ascii="Arial" w:hAnsi="Arial" w:cs="Arial"/>
-          <w:sz w:val="28"/>
-          <w:szCs w:val="28"/>
-          <w:lang w:val="uk-UA"/>
-        </w:rPr>
-        <w:t xml:space="preserve">011 1011 </w:t>
+        <w:t xml:space="preserve">1011 1011 </w:t>
       </w:r>
       <w:r>
         <w:rPr>
@@ -10989,7 +12859,67 @@
           <w:szCs w:val="28"/>
           <w:lang w:val="uk-UA"/>
         </w:rPr>
-        <w:t xml:space="preserve"> у восьмибайтовому форматі Double (double)</w:t>
+        <w:t xml:space="preserve"> у </w:t>
+      </w:r>
+      <w:proofErr w:type="spellStart"/>
+      <w:r>
+        <w:rPr>
+          <w:rFonts w:ascii="Arial" w:hAnsi="Arial" w:cs="Arial"/>
+          <w:sz w:val="28"/>
+          <w:szCs w:val="28"/>
+          <w:lang w:val="uk-UA"/>
+        </w:rPr>
+        <w:t>восьмибайтовому</w:t>
+      </w:r>
+      <w:proofErr w:type="spellEnd"/>
+      <w:r>
+        <w:rPr>
+          <w:rFonts w:ascii="Arial" w:hAnsi="Arial" w:cs="Arial"/>
+          <w:sz w:val="28"/>
+          <w:szCs w:val="28"/>
+          <w:lang w:val="uk-UA"/>
+        </w:rPr>
+        <w:t xml:space="preserve"> форматі </w:t>
+      </w:r>
+      <w:proofErr w:type="spellStart"/>
+      <w:r>
+        <w:rPr>
+          <w:rFonts w:ascii="Arial" w:hAnsi="Arial" w:cs="Arial"/>
+          <w:sz w:val="28"/>
+          <w:szCs w:val="28"/>
+          <w:lang w:val="uk-UA"/>
+        </w:rPr>
+        <w:t>Double</w:t>
+      </w:r>
+      <w:proofErr w:type="spellEnd"/>
+      <w:r>
+        <w:rPr>
+          <w:rFonts w:ascii="Arial" w:hAnsi="Arial" w:cs="Arial"/>
+          <w:sz w:val="28"/>
+          <w:szCs w:val="28"/>
+          <w:lang w:val="uk-UA"/>
+        </w:rPr>
+        <w:t xml:space="preserve"> (</w:t>
+      </w:r>
+      <w:proofErr w:type="spellStart"/>
+      <w:r>
+        <w:rPr>
+          <w:rFonts w:ascii="Arial" w:hAnsi="Arial" w:cs="Arial"/>
+          <w:sz w:val="28"/>
+          <w:szCs w:val="28"/>
+          <w:lang w:val="uk-UA"/>
+        </w:rPr>
+        <w:t>double</w:t>
+      </w:r>
+      <w:proofErr w:type="spellEnd"/>
+      <w:r>
+        <w:rPr>
+          <w:rFonts w:ascii="Arial" w:hAnsi="Arial" w:cs="Arial"/>
+          <w:sz w:val="28"/>
+          <w:szCs w:val="28"/>
+          <w:lang w:val="uk-UA"/>
+        </w:rPr>
+        <w:t>)</w:t>
       </w:r>
       <w:r>
         <w:rPr>
@@ -11283,14 +13213,25 @@
           <w:szCs w:val="28"/>
         </w:rPr>
       </w:pPr>
-      <w:r>
-        <w:rPr>
-          <w:rFonts w:ascii="Arial" w:hAnsi="Arial" w:cs="Arial"/>
-          <w:sz w:val="28"/>
-          <w:szCs w:val="28"/>
-          <w:lang w:val="uk-UA"/>
-        </w:rPr>
-        <w:t xml:space="preserve">Мантіса: </w:t>
+      <w:proofErr w:type="spellStart"/>
+      <w:r>
+        <w:rPr>
+          <w:rFonts w:ascii="Arial" w:hAnsi="Arial" w:cs="Arial"/>
+          <w:sz w:val="28"/>
+          <w:szCs w:val="28"/>
+          <w:lang w:val="uk-UA"/>
+        </w:rPr>
+        <w:t>Мантіса</w:t>
+      </w:r>
+      <w:proofErr w:type="spellEnd"/>
+      <w:r>
+        <w:rPr>
+          <w:rFonts w:ascii="Arial" w:hAnsi="Arial" w:cs="Arial"/>
+          <w:sz w:val="28"/>
+          <w:szCs w:val="28"/>
+          <w:lang w:val="uk-UA"/>
+        </w:rPr>
+        <w:t xml:space="preserve">: </w:t>
       </w:r>
       <w:r>
         <w:rPr>
@@ -11718,6 +13659,7 @@
             <w:pPr>
               <w:jc w:val="center"/>
             </w:pPr>
+            <w:proofErr w:type="spellStart"/>
             <w:r>
               <w:rPr>
                 <w:rFonts w:ascii="Arial" w:hAnsi="Arial" w:cs="Arial"/>
@@ -11726,6 +13668,7 @@
               </w:rPr>
               <w:t>Мантіса</w:t>
             </w:r>
+            <w:proofErr w:type="spellEnd"/>
           </w:p>
         </w:tc>
       </w:tr>
@@ -12322,6 +14265,7 @@
             <w:pPr>
               <w:jc w:val="center"/>
             </w:pPr>
+            <w:proofErr w:type="spellStart"/>
             <w:r>
               <w:rPr>
                 <w:rFonts w:ascii="Arial" w:hAnsi="Arial" w:cs="Arial"/>
@@ -12330,6 +14274,7 @@
               </w:rPr>
               <w:t>Мантіса</w:t>
             </w:r>
+            <w:proofErr w:type="spellEnd"/>
           </w:p>
         </w:tc>
       </w:tr>
@@ -12595,16 +14540,87 @@
           <w:szCs w:val="28"/>
           <w:lang w:val="uk-UA"/>
         </w:rPr>
-        <w:t xml:space="preserve"> у десятибайтовому</w:t>
-      </w:r>
-      <w:r>
-        <w:rPr>
-          <w:rFonts w:ascii="Arial" w:hAnsi="Arial" w:cs="Arial"/>
-          <w:sz w:val="28"/>
-          <w:szCs w:val="28"/>
-          <w:lang w:val="uk-UA"/>
-        </w:rPr>
-        <w:t xml:space="preserve"> форматі Extended (long double):</w:t>
+        <w:t xml:space="preserve"> у </w:t>
+      </w:r>
+      <w:proofErr w:type="spellStart"/>
+      <w:r>
+        <w:rPr>
+          <w:rFonts w:ascii="Arial" w:hAnsi="Arial" w:cs="Arial"/>
+          <w:sz w:val="28"/>
+          <w:szCs w:val="28"/>
+          <w:lang w:val="uk-UA"/>
+        </w:rPr>
+        <w:t>десятибайтовому</w:t>
+      </w:r>
+      <w:proofErr w:type="spellEnd"/>
+      <w:r>
+        <w:rPr>
+          <w:rFonts w:ascii="Arial" w:hAnsi="Arial" w:cs="Arial"/>
+          <w:sz w:val="28"/>
+          <w:szCs w:val="28"/>
+          <w:lang w:val="uk-UA"/>
+        </w:rPr>
+        <w:t xml:space="preserve"> форматі </w:t>
+      </w:r>
+      <w:proofErr w:type="spellStart"/>
+      <w:r>
+        <w:rPr>
+          <w:rFonts w:ascii="Arial" w:hAnsi="Arial" w:cs="Arial"/>
+          <w:sz w:val="28"/>
+          <w:szCs w:val="28"/>
+          <w:lang w:val="uk-UA"/>
+        </w:rPr>
+        <w:t>Extended</w:t>
+      </w:r>
+      <w:proofErr w:type="spellEnd"/>
+      <w:r>
+        <w:rPr>
+          <w:rFonts w:ascii="Arial" w:hAnsi="Arial" w:cs="Arial"/>
+          <w:sz w:val="28"/>
+          <w:szCs w:val="28"/>
+          <w:lang w:val="uk-UA"/>
+        </w:rPr>
+        <w:t xml:space="preserve"> (</w:t>
+      </w:r>
+      <w:proofErr w:type="spellStart"/>
+      <w:r>
+        <w:rPr>
+          <w:rFonts w:ascii="Arial" w:hAnsi="Arial" w:cs="Arial"/>
+          <w:sz w:val="28"/>
+          <w:szCs w:val="28"/>
+          <w:lang w:val="uk-UA"/>
+        </w:rPr>
+        <w:t>long</w:t>
+      </w:r>
+      <w:proofErr w:type="spellEnd"/>
+      <w:r>
+        <w:rPr>
+          <w:rFonts w:ascii="Arial" w:hAnsi="Arial" w:cs="Arial"/>
+          <w:sz w:val="28"/>
+          <w:szCs w:val="28"/>
+          <w:lang w:val="uk-UA"/>
+        </w:rPr>
+        <w:t xml:space="preserve"> </w:t>
+      </w:r>
+      <w:proofErr w:type="spellStart"/>
+      <w:r>
+        <w:rPr>
+          <w:rFonts w:ascii="Arial" w:hAnsi="Arial" w:cs="Arial"/>
+          <w:sz w:val="28"/>
+          <w:szCs w:val="28"/>
+          <w:lang w:val="uk-UA"/>
+        </w:rPr>
+        <w:t>double</w:t>
+      </w:r>
+      <w:proofErr w:type="spellEnd"/>
+      <w:r>
+        <w:rPr>
+          <w:rFonts w:ascii="Arial" w:hAnsi="Arial" w:cs="Arial"/>
+          <w:sz w:val="28"/>
+          <w:szCs w:val="28"/>
+          <w:lang w:val="uk-UA"/>
+        </w:rPr>
+        <w:t>):</w:t>
       </w:r>
     </w:p>
     <w:p>
@@ -12718,8 +14734,6 @@
         </w:rPr>
         <w:t>11</w:t>
       </w:r>
-      <w:bookmarkStart w:id="0" w:name="_GoBack"/>
-      <w:bookmarkEnd w:id="0"/>
     </w:p>
     <w:p>
       <w:pPr>
@@ -12925,14 +14939,25 @@
           <w:lang w:val="en-US"/>
         </w:rPr>
       </w:pPr>
-      <w:r>
-        <w:rPr>
-          <w:rFonts w:ascii="Arial" w:hAnsi="Arial" w:cs="Arial"/>
-          <w:sz w:val="28"/>
-          <w:szCs w:val="28"/>
-          <w:lang w:val="uk-UA"/>
-        </w:rPr>
-        <w:t xml:space="preserve">Мантіса: </w:t>
+      <w:proofErr w:type="spellStart"/>
+      <w:r>
+        <w:rPr>
+          <w:rFonts w:ascii="Arial" w:hAnsi="Arial" w:cs="Arial"/>
+          <w:sz w:val="28"/>
+          <w:szCs w:val="28"/>
+          <w:lang w:val="uk-UA"/>
+        </w:rPr>
+        <w:t>Мантіса</w:t>
+      </w:r>
+      <w:proofErr w:type="spellEnd"/>
+      <w:r>
+        <w:rPr>
+          <w:rFonts w:ascii="Arial" w:hAnsi="Arial" w:cs="Arial"/>
+          <w:sz w:val="28"/>
+          <w:szCs w:val="28"/>
+          <w:lang w:val="uk-UA"/>
+        </w:rPr>
+        <w:t xml:space="preserve">: </w:t>
       </w:r>
       <w:r>
         <w:rPr>
@@ -13446,6 +15471,7 @@
             <w:pPr>
               <w:jc w:val="center"/>
             </w:pPr>
+            <w:proofErr w:type="spellStart"/>
             <w:r>
               <w:rPr>
                 <w:rFonts w:ascii="Arial" w:hAnsi="Arial" w:cs="Arial"/>
@@ -13454,6 +15480,7 @@
               </w:rPr>
               <w:t>Мантіса</w:t>
             </w:r>
+            <w:proofErr w:type="spellEnd"/>
           </w:p>
         </w:tc>
       </w:tr>
@@ -14152,6 +16179,7 @@
             <w:pPr>
               <w:jc w:val="center"/>
             </w:pPr>
+            <w:proofErr w:type="spellStart"/>
             <w:r>
               <w:rPr>
                 <w:rFonts w:ascii="Arial" w:hAnsi="Arial" w:cs="Arial"/>
@@ -14160,6 +16188,7 @@
               </w:rPr>
               <w:t>Мантіса</w:t>
             </w:r>
+            <w:proofErr w:type="spellEnd"/>
           </w:p>
         </w:tc>
       </w:tr>
@@ -17251,6 +19280,7 @@
   <w:style w:type="character" w:default="1" w:styleId="a0">
     <w:name w:val="Default Paragraph Font"/>
     <w:uiPriority w:val="1"/>
+    <w:semiHidden/>
     <w:unhideWhenUsed/>
   </w:style>
   <w:style w:type="table" w:default="1" w:styleId="a1">
@@ -17750,7 +19780,7 @@
 </file>
 
 <file path=customXml/itemProps1.xml><?xml version="1.0" encoding="utf-8"?>
-<ds:datastoreItem xmlns:ds="http://schemas.openxmlformats.org/officeDocument/2006/customXml" ds:itemID="{A6CC1698-06C6-4103-B4C9-A6E74597D8EA}">
+<ds:datastoreItem xmlns:ds="http://schemas.openxmlformats.org/officeDocument/2006/customXml" ds:itemID="{4AD6550E-7F41-4FCB-A5CD-CB9042CAAB01}">
   <ds:schemaRefs>
     <ds:schemaRef ds:uri="http://schemas.openxmlformats.org/officeDocument/2006/bibliography"/>
   </ds:schemaRefs>

</xml_diff>